<commit_message>
v0.9 Fixes and additional shortcuts [Dorico 2.2 only]
</commit_message>
<xml_diff>
--- a/Dorico2_2/Dorico-CheatSheet.docx
+++ b/Dorico2_2/Dorico-CheatSheet.docx
@@ -94,7 +94,7 @@
           <w:sz w:val="24"/>
           <w:lang w:val="en-GB"/>
         </w:rPr>
-        <w:t>8</w:t>
+        <w:t>9</w:t>
       </w:r>
     </w:p>
     <w:p>
@@ -2715,19 +2715,7 @@
                 <w:szCs w:val="18"/>
                 <w:lang w:val="en-US"/>
               </w:rPr>
-              <w:t>Navigate Up / Do</w:t>
-            </w:r>
-            <w:bookmarkStart w:id="0" w:name="_GoBack"/>
-            <w:bookmarkEnd w:id="0"/>
-            <w:r>
-              <w:rPr>
-                <w:rFonts w:ascii="Segoe UI" w:eastAsia="Times New Roman" w:hAnsi="Segoe UI" w:cs="Segoe UI"/>
-                <w:color w:val="000000"/>
-                <w:sz w:val="16"/>
-                <w:szCs w:val="18"/>
-                <w:lang w:val="en-US"/>
-              </w:rPr>
-              <w:t>wn Next Stave</w:t>
+              <w:t>Navigate Up / Down Next Stave</w:t>
             </w:r>
           </w:p>
         </w:tc>
@@ -2810,6 +2798,19 @@
         </w:tc>
       </w:tr>
     </w:tbl>
+    <w:p>
+      <w:pPr>
+        <w:rPr>
+          <w:rFonts w:ascii="Segoe UI" w:eastAsia="Meiryo" w:hAnsi="Segoe UI" w:cs="Segoe UI"/>
+          <w:b/>
+          <w:bCs/>
+          <w:color w:val="000000"/>
+          <w:sz w:val="20"/>
+          <w:szCs w:val="21"/>
+          <w:lang w:val="en-US"/>
+        </w:rPr>
+      </w:pPr>
+    </w:p>
     <w:p>
       <w:pPr>
         <w:rPr>
@@ -3745,6 +3746,56 @@
               </w:rPr>
               <w:t>Enter</w:t>
             </w:r>
+            <w:r>
+              <w:rPr>
+                <w:rStyle w:val="StyleLatinquot9ptBlack"/>
+              </w:rPr>
+              <w:t xml:space="preserve"> </w:t>
+            </w:r>
+            <w:r>
+              <w:rPr>
+                <w:rStyle w:val="StyleLatinCambriaMath9ptBlack"/>
+                <w:rFonts w:ascii="Cambria Math" w:hAnsi="Cambria Math" w:cs="Cambria Math"/>
+              </w:rPr>
+              <w:t>⟺</w:t>
+            </w:r>
+            <w:r>
+              <w:rPr>
+                <w:rStyle w:val="StyleLatinCambriaMath9ptBlack"/>
+                <w:rFonts w:ascii="Cambria Math" w:hAnsi="Cambria Math" w:cs="Cambria Math"/>
+              </w:rPr>
+              <w:t xml:space="preserve"> </w:t>
+            </w:r>
+            <w:r>
+              <w:rPr>
+                <w:rFonts w:ascii="Cambria Math" w:eastAsia="Times New Roman" w:hAnsi="Cambria Math" w:cs="Cambria Math"/>
+                <w:color w:val="A31515"/>
+                <w:sz w:val="18"/>
+                <w:szCs w:val="18"/>
+                <w:bdr w:val="single" w:sz="6" w:space="0" w:color="FFE4B3" w:frame="1"/>
+                <w:shd w:val="clear" w:color="auto" w:fill="FFFFF8"/>
+                <w:lang w:val="en-US"/>
+              </w:rPr>
+              <w:t>⇧</w:t>
+            </w:r>
+            <w:r>
+              <w:rPr>
+                <w:rStyle w:val="StyleLatinquot9ptBlack"/>
+              </w:rPr>
+              <w:t xml:space="preserve"> + </w:t>
+            </w:r>
+            <w:r>
+              <w:rPr>
+                <w:rFonts w:ascii="Consolas" w:eastAsia="Times New Roman" w:hAnsi="Consolas" w:cs="Courier New"/>
+                <w:color w:val="A31515"/>
+                <w:sz w:val="18"/>
+                <w:szCs w:val="18"/>
+                <w:bdr w:val="single" w:sz="6" w:space="0" w:color="FFE4B3" w:frame="1"/>
+                <w:shd w:val="clear" w:color="auto" w:fill="FFFFF8"/>
+                <w:lang w:val="en-US"/>
+              </w:rPr>
+              <w:t>n</w:t>
+            </w:r>
           </w:p>
         </w:tc>
       </w:tr>
@@ -3764,7 +3815,6 @@
               <w:right w:w="150" w:type="dxa"/>
             </w:tcMar>
             <w:vAlign w:val="center"/>
-            <w:hideMark/>
           </w:tcPr>
           <w:p>
             <w:pPr>
@@ -3785,7 +3835,17 @@
                 <w:szCs w:val="16"/>
                 <w:lang w:val="en-US"/>
               </w:rPr>
-              <w:t>Start Note Input</w:t>
+              <w:t>Input</w:t>
+            </w:r>
+            <w:r>
+              <w:rPr>
+                <w:rFonts w:ascii="Segoe UI" w:eastAsia="Times New Roman" w:hAnsi="Segoe UI" w:cs="Segoe UI"/>
+                <w:color w:val="000000"/>
+                <w:sz w:val="16"/>
+                <w:szCs w:val="16"/>
+                <w:lang w:val="en-US"/>
+              </w:rPr>
+              <w:t xml:space="preserve"> unpitched notes, rests</w:t>
             </w:r>
           </w:p>
         </w:tc>
@@ -3804,20 +3864,10 @@
               <w:right w:w="150" w:type="dxa"/>
             </w:tcMar>
             <w:vAlign w:val="center"/>
-            <w:hideMark/>
-          </w:tcPr>
-          <w:p>
-            <w:pPr>
-              <w:spacing w:after="0" w:line="240" w:lineRule="auto"/>
-              <w:rPr>
-                <w:rFonts w:ascii="&amp;quot" w:eastAsia="Times New Roman" w:hAnsi="&amp;quot" w:cs="Times New Roman"/>
-                <w:color w:val="000000"/>
-                <w:sz w:val="18"/>
-                <w:szCs w:val="18"/>
-                <w:lang w:val="en-US"/>
-              </w:rPr>
-            </w:pPr>
-            <w:r>
+          </w:tcPr>
+          <w:p>
+            <w:pPr>
+              <w:spacing w:after="0" w:line="240" w:lineRule="auto"/>
               <w:rPr>
                 <w:rFonts w:ascii="Cambria Math" w:eastAsia="Times New Roman" w:hAnsi="Cambria Math" w:cs="Cambria Math"/>
                 <w:color w:val="A31515"/>
@@ -3827,25 +3877,18 @@
                 <w:shd w:val="clear" w:color="auto" w:fill="FFFFF8"/>
                 <w:lang w:val="en-US"/>
               </w:rPr>
-              <w:t>⇧</w:t>
-            </w:r>
-            <w:r>
-              <w:rPr>
-                <w:rStyle w:val="StyleLatinquot9ptBlack"/>
-              </w:rPr>
-              <w:t xml:space="preserve"> + </w:t>
-            </w:r>
-            <w:r>
-              <w:rPr>
-                <w:rFonts w:ascii="Consolas" w:eastAsia="Times New Roman" w:hAnsi="Consolas" w:cs="Courier New"/>
-                <w:color w:val="A31515"/>
-                <w:sz w:val="18"/>
-                <w:szCs w:val="18"/>
-                <w:bdr w:val="single" w:sz="6" w:space="0" w:color="FFE4B3" w:frame="1"/>
-                <w:shd w:val="clear" w:color="auto" w:fill="FFFFF8"/>
-                <w:lang w:val="en-US"/>
-              </w:rPr>
-              <w:t>n</w:t>
+            </w:pPr>
+            <w:r>
+              <w:rPr>
+                <w:rFonts w:ascii="Consolas" w:eastAsia="Times New Roman" w:hAnsi="Consolas" w:cs="Courier New"/>
+                <w:color w:val="A31515"/>
+                <w:sz w:val="18"/>
+                <w:szCs w:val="18"/>
+                <w:bdr w:val="single" w:sz="6" w:space="0" w:color="FFE4B3" w:frame="1"/>
+                <w:shd w:val="clear" w:color="auto" w:fill="FFFFF8"/>
+                <w:lang w:val="en-US"/>
+              </w:rPr>
+              <w:t>y</w:t>
             </w:r>
           </w:p>
         </w:tc>
@@ -3855,8 +3898,7 @@
           <w:tcPr>
             <w:tcW w:w="0" w:type="auto"/>
             <w:tcBorders>
-              <w:top w:val="single" w:sz="6" w:space="0" w:color="000000"/>
-              <w:bottom w:val="single" w:sz="12" w:space="0" w:color="auto"/>
+              <w:top w:val="single" w:sz="12" w:space="0" w:color="auto"/>
             </w:tcBorders>
             <w:shd w:val="clear" w:color="auto" w:fill="auto"/>
             <w:tcMar>
@@ -3886,9 +3928,114 @@
                 <w:szCs w:val="16"/>
                 <w:lang w:val="en-US"/>
               </w:rPr>
-              <w:t>Input</w:t>
-            </w:r>
-            <w:r>
+              <w:t>Extend Selection Left / Right</w:t>
+            </w:r>
+          </w:p>
+        </w:tc>
+        <w:tc>
+          <w:tcPr>
+            <w:tcW w:w="0" w:type="auto"/>
+            <w:tcBorders>
+              <w:top w:val="single" w:sz="12" w:space="0" w:color="auto"/>
+            </w:tcBorders>
+            <w:shd w:val="clear" w:color="auto" w:fill="auto"/>
+            <w:tcMar>
+              <w:top w:w="75" w:type="dxa"/>
+              <w:left w:w="150" w:type="dxa"/>
+              <w:bottom w:w="75" w:type="dxa"/>
+              <w:right w:w="150" w:type="dxa"/>
+            </w:tcMar>
+            <w:vAlign w:val="center"/>
+          </w:tcPr>
+          <w:p>
+            <w:pPr>
+              <w:spacing w:after="0" w:line="240" w:lineRule="auto"/>
+              <w:rPr>
+                <w:rFonts w:ascii="Cambria Math" w:eastAsia="Times New Roman" w:hAnsi="Cambria Math" w:cs="Cambria Math"/>
+                <w:color w:val="A31515"/>
+                <w:sz w:val="18"/>
+                <w:szCs w:val="18"/>
+                <w:bdr w:val="single" w:sz="6" w:space="0" w:color="FFE4B3" w:frame="1"/>
+                <w:shd w:val="clear" w:color="auto" w:fill="FFFFF8"/>
+                <w:lang w:val="en-US"/>
+              </w:rPr>
+            </w:pPr>
+            <w:r>
+              <w:rPr>
+                <w:rFonts w:ascii="Cambria Math" w:eastAsia="Times New Roman" w:hAnsi="Cambria Math" w:cs="Cambria Math"/>
+                <w:color w:val="A31515"/>
+                <w:sz w:val="18"/>
+                <w:szCs w:val="18"/>
+                <w:bdr w:val="single" w:sz="6" w:space="0" w:color="FFE4B3" w:frame="1"/>
+                <w:shd w:val="clear" w:color="auto" w:fill="FFFFF8"/>
+                <w:lang w:val="en-US"/>
+              </w:rPr>
+              <w:t>⇧</w:t>
+            </w:r>
+            <w:r>
+              <w:rPr>
+                <w:rStyle w:val="StyleLatinquot9ptBlack"/>
+              </w:rPr>
+              <w:t xml:space="preserve"> +</w:t>
+            </w:r>
+            <w:r>
+              <w:rPr>
+                <w:rStyle w:val="StyleLatinquot9ptBlack"/>
+              </w:rPr>
+              <w:t xml:space="preserve"> </w:t>
+            </w:r>
+            <w:r>
+              <w:rPr>
+                <w:rFonts w:ascii="Consolas" w:eastAsia="Times New Roman" w:hAnsi="Consolas" w:cs="Courier New"/>
+                <w:color w:val="A31515"/>
+                <w:sz w:val="18"/>
+                <w:szCs w:val="18"/>
+                <w:bdr w:val="single" w:sz="6" w:space="0" w:color="FFE4B3" w:frame="1"/>
+                <w:shd w:val="clear" w:color="auto" w:fill="FFFFF8"/>
+                <w:lang w:val="en-US"/>
+              </w:rPr>
+              <w:t>←</w:t>
+            </w:r>
+            <w:r>
+              <w:rPr>
+                <w:rStyle w:val="StyleLatinquot9ptBlack"/>
+              </w:rPr>
+              <w:t>/</w:t>
+            </w:r>
+            <w:r>
+              <w:rPr>
+                <w:rFonts w:ascii="Consolas" w:eastAsia="Times New Roman" w:hAnsi="Consolas" w:cs="Courier New"/>
+                <w:color w:val="A31515"/>
+                <w:sz w:val="18"/>
+                <w:szCs w:val="18"/>
+                <w:bdr w:val="single" w:sz="6" w:space="0" w:color="FFE4B3" w:frame="1"/>
+                <w:shd w:val="clear" w:color="auto" w:fill="FFFFF8"/>
+                <w:lang w:val="en-US"/>
+              </w:rPr>
+              <w:t>→</w:t>
+            </w:r>
+          </w:p>
+        </w:tc>
+      </w:tr>
+      <w:tr>
+        <w:tc>
+          <w:tcPr>
+            <w:tcW w:w="0" w:type="auto"/>
+            <w:tcBorders>
+              <w:top w:val="single" w:sz="6" w:space="0" w:color="000000"/>
+            </w:tcBorders>
+            <w:shd w:val="clear" w:color="auto" w:fill="auto"/>
+            <w:tcMar>
+              <w:top w:w="75" w:type="dxa"/>
+              <w:left w:w="150" w:type="dxa"/>
+              <w:bottom w:w="75" w:type="dxa"/>
+              <w:right w:w="150" w:type="dxa"/>
+            </w:tcMar>
+            <w:vAlign w:val="center"/>
+          </w:tcPr>
+          <w:p>
+            <w:pPr>
+              <w:spacing w:after="0" w:line="240" w:lineRule="auto"/>
               <w:rPr>
                 <w:rFonts w:ascii="Segoe UI" w:eastAsia="Times New Roman" w:hAnsi="Segoe UI" w:cs="Segoe UI"/>
                 <w:color w:val="000000"/>
@@ -3896,16 +4043,24 @@
                 <w:szCs w:val="16"/>
                 <w:lang w:val="en-US"/>
               </w:rPr>
-              <w:t xml:space="preserve"> unpitched notes, rests</w:t>
-            </w:r>
-          </w:p>
-        </w:tc>
-        <w:tc>
-          <w:tcPr>
-            <w:tcW w:w="0" w:type="auto"/>
-            <w:tcBorders>
-              <w:top w:val="single" w:sz="6" w:space="0" w:color="000000"/>
-              <w:bottom w:val="single" w:sz="12" w:space="0" w:color="auto"/>
+            </w:pPr>
+            <w:r>
+              <w:rPr>
+                <w:rFonts w:ascii="Segoe UI" w:eastAsia="Times New Roman" w:hAnsi="Segoe UI" w:cs="Segoe UI"/>
+                <w:color w:val="000000"/>
+                <w:sz w:val="16"/>
+                <w:szCs w:val="16"/>
+                <w:lang w:val="en-US"/>
+              </w:rPr>
+              <w:t>Next Voice</w:t>
+            </w:r>
+          </w:p>
+        </w:tc>
+        <w:tc>
+          <w:tcPr>
+            <w:tcW w:w="0" w:type="auto"/>
+            <w:tcBorders>
+              <w:top w:val="single" w:sz="6" w:space="0" w:color="000000"/>
             </w:tcBorders>
             <w:shd w:val="clear" w:color="auto" w:fill="auto"/>
             <w:tcMar>
@@ -3931,15 +4086,15 @@
             </w:pPr>
             <w:r>
               <w:rPr>
-                <w:rFonts w:ascii="Consolas" w:eastAsia="Times New Roman" w:hAnsi="Consolas" w:cs="Courier New"/>
-                <w:color w:val="A31515"/>
-                <w:sz w:val="18"/>
-                <w:szCs w:val="18"/>
-                <w:bdr w:val="single" w:sz="6" w:space="0" w:color="FFE4B3" w:frame="1"/>
-                <w:shd w:val="clear" w:color="auto" w:fill="FFFFF8"/>
-                <w:lang w:val="en-US"/>
-              </w:rPr>
-              <w:t>y</w:t>
+                <w:rFonts w:ascii="Cambria Math" w:eastAsia="Times New Roman" w:hAnsi="Cambria Math" w:cs="Cambria Math"/>
+                <w:color w:val="A31515"/>
+                <w:sz w:val="18"/>
+                <w:szCs w:val="18"/>
+                <w:bdr w:val="single" w:sz="6" w:space="0" w:color="FFE4B3" w:frame="1"/>
+                <w:shd w:val="clear" w:color="auto" w:fill="FFFFF8"/>
+                <w:lang w:val="en-US"/>
+              </w:rPr>
+              <w:t>v</w:t>
             </w:r>
           </w:p>
         </w:tc>
@@ -3949,7 +4104,8 @@
           <w:tcPr>
             <w:tcW w:w="0" w:type="auto"/>
             <w:tcBorders>
-              <w:top w:val="single" w:sz="12" w:space="0" w:color="auto"/>
+              <w:top w:val="single" w:sz="6" w:space="0" w:color="000000"/>
+              <w:bottom w:val="single" w:sz="12" w:space="0" w:color="auto"/>
             </w:tcBorders>
             <w:shd w:val="clear" w:color="auto" w:fill="auto"/>
             <w:tcMar>
@@ -3979,15 +4135,16 @@
                 <w:szCs w:val="16"/>
                 <w:lang w:val="en-US"/>
               </w:rPr>
-              <w:t>Extend Selection Left / Right</w:t>
-            </w:r>
-          </w:p>
-        </w:tc>
-        <w:tc>
-          <w:tcPr>
-            <w:tcW w:w="0" w:type="auto"/>
-            <w:tcBorders>
-              <w:top w:val="single" w:sz="12" w:space="0" w:color="auto"/>
+              <w:t>Repeat Item</w:t>
+            </w:r>
+          </w:p>
+        </w:tc>
+        <w:tc>
+          <w:tcPr>
+            <w:tcW w:w="0" w:type="auto"/>
+            <w:tcBorders>
+              <w:top w:val="single" w:sz="6" w:space="0" w:color="000000"/>
+              <w:bottom w:val="single" w:sz="12" w:space="0" w:color="auto"/>
             </w:tcBorders>
             <w:shd w:val="clear" w:color="auto" w:fill="auto"/>
             <w:tcMar>
@@ -4021,31 +4178,7 @@
                 <w:shd w:val="clear" w:color="auto" w:fill="FFFFF8"/>
                 <w:lang w:val="en-US"/>
               </w:rPr>
-              <w:t>⇧</w:t>
-            </w:r>
-            <w:r>
-              <w:rPr>
-                <w:rStyle w:val="StyleLatinquot9ptBlack"/>
-              </w:rPr>
-              <w:t xml:space="preserve"> +</w:t>
-            </w:r>
-            <w:r>
-              <w:rPr>
-                <w:rStyle w:val="StyleLatinquot9ptBlack"/>
-              </w:rPr>
-              <w:t xml:space="preserve"> </w:t>
-            </w:r>
-            <w:r>
-              <w:rPr>
-                <w:rFonts w:ascii="Cambria Math" w:eastAsia="Times New Roman" w:hAnsi="Cambria Math" w:cs="Cambria Math"/>
-                <w:color w:val="A31515"/>
-                <w:sz w:val="18"/>
-                <w:szCs w:val="18"/>
-                <w:bdr w:val="single" w:sz="6" w:space="0" w:color="FFE4B3" w:frame="1"/>
-                <w:shd w:val="clear" w:color="auto" w:fill="FFFFF8"/>
-                <w:lang w:val="en-US"/>
-              </w:rPr>
-              <w:t>←/→</w:t>
+              <w:t>r</w:t>
             </w:r>
           </w:p>
         </w:tc>
@@ -4055,7 +4188,7 @@
           <w:tcPr>
             <w:tcW w:w="0" w:type="auto"/>
             <w:tcBorders>
-              <w:top w:val="single" w:sz="6" w:space="0" w:color="000000"/>
+              <w:top w:val="single" w:sz="12" w:space="0" w:color="auto"/>
             </w:tcBorders>
             <w:shd w:val="clear" w:color="auto" w:fill="auto"/>
             <w:tcMar>
@@ -4085,15 +4218,15 @@
                 <w:szCs w:val="16"/>
                 <w:lang w:val="en-US"/>
               </w:rPr>
-              <w:t>Next Voice</w:t>
-            </w:r>
-          </w:p>
-        </w:tc>
-        <w:tc>
-          <w:tcPr>
-            <w:tcW w:w="0" w:type="auto"/>
-            <w:tcBorders>
-              <w:top w:val="single" w:sz="6" w:space="0" w:color="000000"/>
+              <w:t>Toggle Chord Input (bottom up)</w:t>
+            </w:r>
+          </w:p>
+        </w:tc>
+        <w:tc>
+          <w:tcPr>
+            <w:tcW w:w="0" w:type="auto"/>
+            <w:tcBorders>
+              <w:top w:val="single" w:sz="12" w:space="0" w:color="auto"/>
             </w:tcBorders>
             <w:shd w:val="clear" w:color="auto" w:fill="auto"/>
             <w:tcMar>
@@ -4127,7 +4260,7 @@
                 <w:shd w:val="clear" w:color="auto" w:fill="FFFFF8"/>
                 <w:lang w:val="en-US"/>
               </w:rPr>
-              <w:t>v</w:t>
+              <w:t>q</w:t>
             </w:r>
           </w:p>
         </w:tc>
@@ -4138,7 +4271,6 @@
             <w:tcW w:w="0" w:type="auto"/>
             <w:tcBorders>
               <w:top w:val="single" w:sz="6" w:space="0" w:color="000000"/>
-              <w:bottom w:val="single" w:sz="12" w:space="0" w:color="auto"/>
             </w:tcBorders>
             <w:shd w:val="clear" w:color="auto" w:fill="auto"/>
             <w:tcMar>
@@ -4168,16 +4300,15 @@
                 <w:szCs w:val="16"/>
                 <w:lang w:val="en-US"/>
               </w:rPr>
-              <w:t>Repeat Item</w:t>
-            </w:r>
-          </w:p>
-        </w:tc>
-        <w:tc>
-          <w:tcPr>
-            <w:tcW w:w="0" w:type="auto"/>
-            <w:tcBorders>
-              <w:top w:val="single" w:sz="6" w:space="0" w:color="000000"/>
-              <w:bottom w:val="single" w:sz="12" w:space="0" w:color="auto"/>
+              <w:t>Toggle Force Note Duration</w:t>
+            </w:r>
+          </w:p>
+        </w:tc>
+        <w:tc>
+          <w:tcPr>
+            <w:tcW w:w="0" w:type="auto"/>
+            <w:tcBorders>
+              <w:top w:val="single" w:sz="6" w:space="0" w:color="000000"/>
             </w:tcBorders>
             <w:shd w:val="clear" w:color="auto" w:fill="auto"/>
             <w:tcMar>
@@ -4211,7 +4342,7 @@
                 <w:shd w:val="clear" w:color="auto" w:fill="FFFFF8"/>
                 <w:lang w:val="en-US"/>
               </w:rPr>
-              <w:t>r</w:t>
+              <w:t>o</w:t>
             </w:r>
           </w:p>
         </w:tc>
@@ -4221,7 +4352,7 @@
           <w:tcPr>
             <w:tcW w:w="0" w:type="auto"/>
             <w:tcBorders>
-              <w:top w:val="single" w:sz="12" w:space="0" w:color="auto"/>
+              <w:top w:val="single" w:sz="6" w:space="0" w:color="000000"/>
             </w:tcBorders>
             <w:shd w:val="clear" w:color="auto" w:fill="auto"/>
             <w:tcMar>
@@ -4251,15 +4382,25 @@
                 <w:szCs w:val="16"/>
                 <w:lang w:val="en-US"/>
               </w:rPr>
-              <w:t>Toggle Chord Input (bottom up)</w:t>
-            </w:r>
-          </w:p>
-        </w:tc>
-        <w:tc>
-          <w:tcPr>
-            <w:tcW w:w="0" w:type="auto"/>
-            <w:tcBorders>
-              <w:top w:val="single" w:sz="12" w:space="0" w:color="auto"/>
+              <w:t>Toggle Grace Note</w:t>
+            </w:r>
+            <w:r>
+              <w:rPr>
+                <w:rFonts w:ascii="Segoe UI" w:eastAsia="Times New Roman" w:hAnsi="Segoe UI" w:cs="Segoe UI"/>
+                <w:color w:val="000000"/>
+                <w:sz w:val="16"/>
+                <w:szCs w:val="16"/>
+                <w:lang w:val="en-US"/>
+              </w:rPr>
+              <w:t xml:space="preserve"> / Slash</w:t>
+            </w:r>
+          </w:p>
+        </w:tc>
+        <w:tc>
+          <w:tcPr>
+            <w:tcW w:w="0" w:type="auto"/>
+            <w:tcBorders>
+              <w:top w:val="single" w:sz="6" w:space="0" w:color="000000"/>
             </w:tcBorders>
             <w:shd w:val="clear" w:color="auto" w:fill="auto"/>
             <w:tcMar>
@@ -4283,6 +4424,7 @@
                 <w:lang w:val="en-US"/>
               </w:rPr>
             </w:pPr>
+            <w:proofErr w:type="gramStart"/>
             <w:r>
               <w:rPr>
                 <w:rFonts w:ascii="Cambria Math" w:eastAsia="Times New Roman" w:hAnsi="Cambria Math" w:cs="Cambria Math"/>
@@ -4293,7 +4435,68 @@
                 <w:shd w:val="clear" w:color="auto" w:fill="FFFFF8"/>
                 <w:lang w:val="en-US"/>
               </w:rPr>
-              <w:t>q</w:t>
+              <w:t>/</w:t>
+            </w:r>
+            <w:r>
+              <w:rPr>
+                <w:rFonts w:ascii="Cambria Math" w:eastAsia="Times New Roman" w:hAnsi="Cambria Math" w:cs="Cambria Math"/>
+                <w:color w:val="A31515"/>
+                <w:sz w:val="18"/>
+                <w:szCs w:val="18"/>
+                <w:bdr w:val="single" w:sz="6" w:space="0" w:color="FFE4B3" w:frame="1"/>
+                <w:shd w:val="clear" w:color="auto" w:fill="FFFFF8"/>
+                <w:lang w:val="en-US"/>
+              </w:rPr>
+              <w:t xml:space="preserve"> </w:t>
+            </w:r>
+            <w:r>
+              <w:rPr>
+                <w:rStyle w:val="StyleLatinquot9ptBlack"/>
+              </w:rPr>
+              <w:t xml:space="preserve"> </w:t>
+            </w:r>
+            <w:r>
+              <w:rPr>
+                <w:rStyle w:val="StyleLatinquot9ptBlack"/>
+              </w:rPr>
+              <w:t>/</w:t>
+            </w:r>
+            <w:proofErr w:type="gramEnd"/>
+            <w:r>
+              <w:rPr>
+                <w:rStyle w:val="StyleLatinquot9ptBlack"/>
+              </w:rPr>
+              <w:t xml:space="preserve"> </w:t>
+            </w:r>
+            <w:r>
+              <w:rPr>
+                <w:rFonts w:ascii="Cambria Math" w:eastAsia="Times New Roman" w:hAnsi="Cambria Math" w:cs="Cambria Math"/>
+                <w:color w:val="A31515"/>
+                <w:sz w:val="18"/>
+                <w:szCs w:val="18"/>
+                <w:bdr w:val="single" w:sz="6" w:space="0" w:color="FFE4B3" w:frame="1"/>
+                <w:shd w:val="clear" w:color="auto" w:fill="FFFFF8"/>
+                <w:lang w:val="en-US"/>
+              </w:rPr>
+              <w:t>Alt</w:t>
+            </w:r>
+            <w:r>
+              <w:rPr>
+                <w:rStyle w:val="StyleLatinquot9ptBlack"/>
+              </w:rPr>
+              <w:t xml:space="preserve"> + </w:t>
+            </w:r>
+            <w:r>
+              <w:rPr>
+                <w:rFonts w:ascii="Cambria Math" w:eastAsia="Times New Roman" w:hAnsi="Cambria Math" w:cs="Cambria Math"/>
+                <w:color w:val="A31515"/>
+                <w:sz w:val="18"/>
+                <w:szCs w:val="18"/>
+                <w:bdr w:val="single" w:sz="6" w:space="0" w:color="FFE4B3" w:frame="1"/>
+                <w:shd w:val="clear" w:color="auto" w:fill="FFFFF8"/>
+                <w:lang w:val="en-US"/>
+              </w:rPr>
+              <w:t>/</w:t>
             </w:r>
           </w:p>
         </w:tc>
@@ -4333,7 +4536,7 @@
                 <w:szCs w:val="16"/>
                 <w:lang w:val="en-US"/>
               </w:rPr>
-              <w:t>Toggle Force Note Duration</w:t>
+              <w:t>Toggle Lock Note Duration</w:t>
             </w:r>
           </w:p>
         </w:tc>
@@ -4375,7 +4578,7 @@
                 <w:shd w:val="clear" w:color="auto" w:fill="FFFFF8"/>
                 <w:lang w:val="en-US"/>
               </w:rPr>
-              <w:t>o</w:t>
+              <w:t>l</w:t>
             </w:r>
           </w:p>
         </w:tc>
@@ -4415,9 +4618,74 @@
                 <w:szCs w:val="16"/>
                 <w:lang w:val="en-US"/>
               </w:rPr>
-              <w:t>Toggle Grace Note</w:t>
-            </w:r>
-            <w:r>
+              <w:t>Toggle Note Input Mode</w:t>
+            </w:r>
+          </w:p>
+        </w:tc>
+        <w:tc>
+          <w:tcPr>
+            <w:tcW w:w="0" w:type="auto"/>
+            <w:tcBorders>
+              <w:top w:val="single" w:sz="6" w:space="0" w:color="000000"/>
+            </w:tcBorders>
+            <w:shd w:val="clear" w:color="auto" w:fill="auto"/>
+            <w:tcMar>
+              <w:top w:w="75" w:type="dxa"/>
+              <w:left w:w="150" w:type="dxa"/>
+              <w:bottom w:w="75" w:type="dxa"/>
+              <w:right w:w="150" w:type="dxa"/>
+            </w:tcMar>
+            <w:vAlign w:val="center"/>
+          </w:tcPr>
+          <w:p>
+            <w:pPr>
+              <w:spacing w:after="0" w:line="240" w:lineRule="auto"/>
+              <w:rPr>
+                <w:rFonts w:ascii="Cambria Math" w:eastAsia="Times New Roman" w:hAnsi="Cambria Math" w:cs="Cambria Math"/>
+                <w:color w:val="A31515"/>
+                <w:sz w:val="18"/>
+                <w:szCs w:val="18"/>
+                <w:bdr w:val="single" w:sz="6" w:space="0" w:color="FFE4B3" w:frame="1"/>
+                <w:shd w:val="clear" w:color="auto" w:fill="FFFFF8"/>
+                <w:lang w:val="en-US"/>
+              </w:rPr>
+            </w:pPr>
+            <w:proofErr w:type="spellStart"/>
+            <w:r>
+              <w:rPr>
+                <w:rFonts w:ascii="Cambria Math" w:eastAsia="Times New Roman" w:hAnsi="Cambria Math" w:cs="Cambria Math"/>
+                <w:color w:val="A31515"/>
+                <w:sz w:val="18"/>
+                <w:szCs w:val="18"/>
+                <w:bdr w:val="single" w:sz="6" w:space="0" w:color="FFE4B3" w:frame="1"/>
+                <w:shd w:val="clear" w:color="auto" w:fill="FFFFF8"/>
+                <w:lang w:val="en-US"/>
+              </w:rPr>
+              <w:t>i</w:t>
+            </w:r>
+            <w:proofErr w:type="spellEnd"/>
+          </w:p>
+        </w:tc>
+      </w:tr>
+      <w:tr>
+        <w:tc>
+          <w:tcPr>
+            <w:tcW w:w="0" w:type="auto"/>
+            <w:tcBorders>
+              <w:top w:val="single" w:sz="6" w:space="0" w:color="000000"/>
+            </w:tcBorders>
+            <w:shd w:val="clear" w:color="auto" w:fill="auto"/>
+            <w:tcMar>
+              <w:top w:w="75" w:type="dxa"/>
+              <w:left w:w="150" w:type="dxa"/>
+              <w:bottom w:w="75" w:type="dxa"/>
+              <w:right w:w="150" w:type="dxa"/>
+            </w:tcMar>
+            <w:vAlign w:val="center"/>
+          </w:tcPr>
+          <w:p>
+            <w:pPr>
+              <w:spacing w:after="0" w:line="240" w:lineRule="auto"/>
               <w:rPr>
                 <w:rFonts w:ascii="Segoe UI" w:eastAsia="Times New Roman" w:hAnsi="Segoe UI" w:cs="Segoe UI"/>
                 <w:color w:val="000000"/>
@@ -4425,7 +4693,16 @@
                 <w:szCs w:val="16"/>
                 <w:lang w:val="en-US"/>
               </w:rPr>
-              <w:t xml:space="preserve"> / Slash</w:t>
+            </w:pPr>
+            <w:r>
+              <w:rPr>
+                <w:rFonts w:ascii="Segoe UI" w:eastAsia="Times New Roman" w:hAnsi="Segoe UI" w:cs="Segoe UI"/>
+                <w:color w:val="000000"/>
+                <w:sz w:val="16"/>
+                <w:szCs w:val="16"/>
+                <w:lang w:val="en-US"/>
+              </w:rPr>
+              <w:t>Toggle Rests</w:t>
             </w:r>
           </w:p>
         </w:tc>
@@ -4457,7 +4734,6 @@
                 <w:lang w:val="en-US"/>
               </w:rPr>
             </w:pPr>
-            <w:proofErr w:type="gramStart"/>
             <w:r>
               <w:rPr>
                 <w:rFonts w:ascii="Cambria Math" w:eastAsia="Times New Roman" w:hAnsi="Cambria Math" w:cs="Cambria Math"/>
@@ -4468,68 +4744,7 @@
                 <w:shd w:val="clear" w:color="auto" w:fill="FFFFF8"/>
                 <w:lang w:val="en-US"/>
               </w:rPr>
-              <w:t>/</w:t>
-            </w:r>
-            <w:r>
-              <w:rPr>
-                <w:rFonts w:ascii="Cambria Math" w:eastAsia="Times New Roman" w:hAnsi="Cambria Math" w:cs="Cambria Math"/>
-                <w:color w:val="A31515"/>
-                <w:sz w:val="18"/>
-                <w:szCs w:val="18"/>
-                <w:bdr w:val="single" w:sz="6" w:space="0" w:color="FFE4B3" w:frame="1"/>
-                <w:shd w:val="clear" w:color="auto" w:fill="FFFFF8"/>
-                <w:lang w:val="en-US"/>
-              </w:rPr>
-              <w:t xml:space="preserve"> </w:t>
-            </w:r>
-            <w:r>
-              <w:rPr>
-                <w:rStyle w:val="StyleLatinquot9ptBlack"/>
-              </w:rPr>
-              <w:t xml:space="preserve"> </w:t>
-            </w:r>
-            <w:r>
-              <w:rPr>
-                <w:rStyle w:val="StyleLatinquot9ptBlack"/>
-              </w:rPr>
-              <w:t>/</w:t>
-            </w:r>
-            <w:proofErr w:type="gramEnd"/>
-            <w:r>
-              <w:rPr>
-                <w:rStyle w:val="StyleLatinquot9ptBlack"/>
-              </w:rPr>
-              <w:t xml:space="preserve"> </w:t>
-            </w:r>
-            <w:r>
-              <w:rPr>
-                <w:rFonts w:ascii="Cambria Math" w:eastAsia="Times New Roman" w:hAnsi="Cambria Math" w:cs="Cambria Math"/>
-                <w:color w:val="A31515"/>
-                <w:sz w:val="18"/>
-                <w:szCs w:val="18"/>
-                <w:bdr w:val="single" w:sz="6" w:space="0" w:color="FFE4B3" w:frame="1"/>
-                <w:shd w:val="clear" w:color="auto" w:fill="FFFFF8"/>
-                <w:lang w:val="en-US"/>
-              </w:rPr>
-              <w:t>Alt</w:t>
-            </w:r>
-            <w:r>
-              <w:rPr>
-                <w:rStyle w:val="StyleLatinquot9ptBlack"/>
-              </w:rPr>
-              <w:t xml:space="preserve"> + </w:t>
-            </w:r>
-            <w:r>
-              <w:rPr>
-                <w:rFonts w:ascii="Cambria Math" w:eastAsia="Times New Roman" w:hAnsi="Cambria Math" w:cs="Cambria Math"/>
-                <w:color w:val="A31515"/>
-                <w:sz w:val="18"/>
-                <w:szCs w:val="18"/>
-                <w:bdr w:val="single" w:sz="6" w:space="0" w:color="FFE4B3" w:frame="1"/>
-                <w:shd w:val="clear" w:color="auto" w:fill="FFFFF8"/>
-                <w:lang w:val="en-US"/>
-              </w:rPr>
-              <w:t>/</w:t>
+              <w:t>,</w:t>
             </w:r>
           </w:p>
         </w:tc>
@@ -4540,6 +4755,7 @@
             <w:tcW w:w="0" w:type="auto"/>
             <w:tcBorders>
               <w:top w:val="single" w:sz="6" w:space="0" w:color="000000"/>
+              <w:bottom w:val="single" w:sz="12" w:space="0" w:color="auto"/>
             </w:tcBorders>
             <w:shd w:val="clear" w:color="auto" w:fill="auto"/>
             <w:tcMar>
@@ -4569,15 +4785,16 @@
                 <w:szCs w:val="16"/>
                 <w:lang w:val="en-US"/>
               </w:rPr>
-              <w:t>Toggle Lock Note Duration</w:t>
-            </w:r>
-          </w:p>
-        </w:tc>
-        <w:tc>
-          <w:tcPr>
-            <w:tcW w:w="0" w:type="auto"/>
-            <w:tcBorders>
-              <w:top w:val="single" w:sz="6" w:space="0" w:color="000000"/>
+              <w:t>Toggle Tie</w:t>
+            </w:r>
+          </w:p>
+        </w:tc>
+        <w:tc>
+          <w:tcPr>
+            <w:tcW w:w="0" w:type="auto"/>
+            <w:tcBorders>
+              <w:top w:val="single" w:sz="6" w:space="0" w:color="000000"/>
+              <w:bottom w:val="single" w:sz="12" w:space="0" w:color="auto"/>
             </w:tcBorders>
             <w:shd w:val="clear" w:color="auto" w:fill="auto"/>
             <w:tcMar>
@@ -4611,7 +4828,7 @@
                 <w:shd w:val="clear" w:color="auto" w:fill="FFFFF8"/>
                 <w:lang w:val="en-US"/>
               </w:rPr>
-              <w:t>l</w:t>
+              <w:t>t</w:t>
             </w:r>
           </w:p>
         </w:tc>
@@ -4621,7 +4838,7 @@
           <w:tcPr>
             <w:tcW w:w="0" w:type="auto"/>
             <w:tcBorders>
-              <w:top w:val="single" w:sz="6" w:space="0" w:color="000000"/>
+              <w:top w:val="single" w:sz="12" w:space="0" w:color="auto"/>
             </w:tcBorders>
             <w:shd w:val="clear" w:color="auto" w:fill="auto"/>
             <w:tcMar>
@@ -4651,15 +4868,35 @@
                 <w:szCs w:val="16"/>
                 <w:lang w:val="en-US"/>
               </w:rPr>
-              <w:t>Toggle Note Input Mode</w:t>
-            </w:r>
-          </w:p>
-        </w:tc>
-        <w:tc>
-          <w:tcPr>
-            <w:tcW w:w="0" w:type="auto"/>
-            <w:tcBorders>
-              <w:top w:val="single" w:sz="6" w:space="0" w:color="000000"/>
+              <w:t>Start</w:t>
+            </w:r>
+            <w:r>
+              <w:rPr>
+                <w:rFonts w:ascii="Segoe UI" w:eastAsia="Times New Roman" w:hAnsi="Segoe UI" w:cs="Segoe UI"/>
+                <w:color w:val="000000"/>
+                <w:sz w:val="16"/>
+                <w:szCs w:val="16"/>
+                <w:lang w:val="en-US"/>
+              </w:rPr>
+              <w:t xml:space="preserve"> / Stop</w:t>
+            </w:r>
+            <w:r>
+              <w:rPr>
+                <w:rFonts w:ascii="Segoe UI" w:eastAsia="Times New Roman" w:hAnsi="Segoe UI" w:cs="Segoe UI"/>
+                <w:color w:val="000000"/>
+                <w:sz w:val="16"/>
+                <w:szCs w:val="16"/>
+                <w:lang w:val="en-US"/>
+              </w:rPr>
+              <w:t xml:space="preserve"> Slur</w:t>
+            </w:r>
+          </w:p>
+        </w:tc>
+        <w:tc>
+          <w:tcPr>
+            <w:tcW w:w="0" w:type="auto"/>
+            <w:tcBorders>
+              <w:top w:val="single" w:sz="12" w:space="0" w:color="auto"/>
             </w:tcBorders>
             <w:shd w:val="clear" w:color="auto" w:fill="auto"/>
             <w:tcMar>
@@ -4683,7 +4920,6 @@
                 <w:lang w:val="en-US"/>
               </w:rPr>
             </w:pPr>
-            <w:proofErr w:type="spellStart"/>
             <w:r>
               <w:rPr>
                 <w:rFonts w:ascii="Cambria Math" w:eastAsia="Times New Roman" w:hAnsi="Cambria Math" w:cs="Cambria Math"/>
@@ -4694,9 +4930,54 @@
                 <w:shd w:val="clear" w:color="auto" w:fill="FFFFF8"/>
                 <w:lang w:val="en-US"/>
               </w:rPr>
-              <w:t>i</w:t>
-            </w:r>
-            <w:proofErr w:type="spellEnd"/>
+              <w:t>s</w:t>
+            </w:r>
+            <w:r>
+              <w:rPr>
+                <w:rFonts w:ascii="Segoe UI" w:eastAsia="Times New Roman" w:hAnsi="Segoe UI" w:cs="Segoe UI"/>
+                <w:color w:val="000000"/>
+                <w:sz w:val="16"/>
+                <w:szCs w:val="18"/>
+                <w:lang w:val="en-US"/>
+              </w:rPr>
+              <w:t xml:space="preserve"> </w:t>
+            </w:r>
+            <w:r>
+              <w:rPr>
+                <w:rStyle w:val="StyleLatinquot9ptBlack"/>
+              </w:rPr>
+              <w:t xml:space="preserve">/ </w:t>
+            </w:r>
+            <w:r>
+              <w:rPr>
+                <w:rFonts w:ascii="Cambria Math" w:eastAsia="Times New Roman" w:hAnsi="Cambria Math" w:cs="Cambria Math"/>
+                <w:color w:val="A31515"/>
+                <w:sz w:val="18"/>
+                <w:szCs w:val="18"/>
+                <w:bdr w:val="single" w:sz="6" w:space="0" w:color="FFE4B3" w:frame="1"/>
+                <w:shd w:val="clear" w:color="auto" w:fill="FFFFF8"/>
+                <w:lang w:val="en-US"/>
+              </w:rPr>
+              <w:t>⇧</w:t>
+            </w:r>
+            <w:r>
+              <w:rPr>
+                <w:rStyle w:val="StyleLatinquot9ptBlack"/>
+              </w:rPr>
+              <w:t xml:space="preserve"> + </w:t>
+            </w:r>
+            <w:r>
+              <w:rPr>
+                <w:rFonts w:ascii="Cambria Math" w:eastAsia="Times New Roman" w:hAnsi="Cambria Math" w:cs="Cambria Math"/>
+                <w:color w:val="A31515"/>
+                <w:sz w:val="18"/>
+                <w:szCs w:val="18"/>
+                <w:bdr w:val="single" w:sz="6" w:space="0" w:color="FFE4B3" w:frame="1"/>
+                <w:shd w:val="clear" w:color="auto" w:fill="FFFFF8"/>
+                <w:lang w:val="en-US"/>
+              </w:rPr>
+              <w:t>s</w:t>
+            </w:r>
           </w:p>
         </w:tc>
       </w:tr>
@@ -4706,6 +4987,7 @@
             <w:tcW w:w="0" w:type="auto"/>
             <w:tcBorders>
               <w:top w:val="single" w:sz="6" w:space="0" w:color="000000"/>
+              <w:bottom w:val="single" w:sz="12" w:space="0" w:color="auto"/>
             </w:tcBorders>
             <w:shd w:val="clear" w:color="auto" w:fill="auto"/>
             <w:tcMar>
@@ -4727,6 +5009,7 @@
                 <w:lang w:val="en-US"/>
               </w:rPr>
             </w:pPr>
+            <w:proofErr w:type="spellStart"/>
             <w:r>
               <w:rPr>
                 <w:rFonts w:ascii="Segoe UI" w:eastAsia="Times New Roman" w:hAnsi="Segoe UI" w:cs="Segoe UI"/>
@@ -4735,15 +5018,59 @@
                 <w:szCs w:val="16"/>
                 <w:lang w:val="en-US"/>
               </w:rPr>
-              <w:t>Toggle Rests</w:t>
-            </w:r>
-          </w:p>
-        </w:tc>
-        <w:tc>
-          <w:tcPr>
-            <w:tcW w:w="0" w:type="auto"/>
-            <w:tcBorders>
-              <w:top w:val="single" w:sz="6" w:space="0" w:color="000000"/>
+              <w:t>Tuplet</w:t>
+            </w:r>
+            <w:proofErr w:type="spellEnd"/>
+            <w:r>
+              <w:rPr>
+                <w:rFonts w:ascii="Segoe UI" w:eastAsia="Times New Roman" w:hAnsi="Segoe UI" w:cs="Segoe UI"/>
+                <w:color w:val="000000"/>
+                <w:sz w:val="16"/>
+                <w:szCs w:val="16"/>
+                <w:lang w:val="en-US"/>
+              </w:rPr>
+              <w:t xml:space="preserve"> Popup / End </w:t>
+            </w:r>
+            <w:proofErr w:type="spellStart"/>
+            <w:r>
+              <w:rPr>
+                <w:rFonts w:ascii="Segoe UI" w:eastAsia="Times New Roman" w:hAnsi="Segoe UI" w:cs="Segoe UI"/>
+                <w:color w:val="000000"/>
+                <w:sz w:val="16"/>
+                <w:szCs w:val="16"/>
+                <w:lang w:val="en-US"/>
+              </w:rPr>
+              <w:t>Tuplet</w:t>
+            </w:r>
+            <w:proofErr w:type="spellEnd"/>
+            <w:r>
+              <w:rPr>
+                <w:rFonts w:ascii="Segoe UI" w:eastAsia="Times New Roman" w:hAnsi="Segoe UI" w:cs="Segoe UI"/>
+                <w:color w:val="000000"/>
+                <w:sz w:val="16"/>
+                <w:szCs w:val="16"/>
+                <w:lang w:val="en-US"/>
+              </w:rPr>
+              <w:t xml:space="preserve"> </w:t>
+            </w:r>
+            <w:r>
+              <w:rPr>
+                <w:rFonts w:ascii="Segoe UI" w:eastAsia="Times New Roman" w:hAnsi="Segoe UI" w:cs="Segoe UI"/>
+                <w:color w:val="000000"/>
+                <w:sz w:val="16"/>
+                <w:szCs w:val="16"/>
+                <w:lang w:val="en-US"/>
+              </w:rPr>
+              <w:t>/ Nested</w:t>
+            </w:r>
+          </w:p>
+        </w:tc>
+        <w:tc>
+          <w:tcPr>
+            <w:tcW w:w="0" w:type="auto"/>
+            <w:tcBorders>
+              <w:top w:val="single" w:sz="6" w:space="0" w:color="000000"/>
+              <w:bottom w:val="single" w:sz="12" w:space="0" w:color="auto"/>
             </w:tcBorders>
             <w:shd w:val="clear" w:color="auto" w:fill="auto"/>
             <w:tcMar>
@@ -4777,7 +5104,73 @@
                 <w:shd w:val="clear" w:color="auto" w:fill="FFFFF8"/>
                 <w:lang w:val="en-US"/>
               </w:rPr>
-              <w:t>,</w:t>
+              <w:t>;</w:t>
+            </w:r>
+            <w:r>
+              <w:rPr>
+                <w:rStyle w:val="StyleLatinquot9ptBlack"/>
+              </w:rPr>
+              <w:t xml:space="preserve"> /</w:t>
+            </w:r>
+            <w:r>
+              <w:rPr>
+                <w:rStyle w:val="StyleLatinquot9ptBlack"/>
+              </w:rPr>
+              <w:t xml:space="preserve"> </w:t>
+            </w:r>
+            <w:r>
+              <w:rPr>
+                <w:rFonts w:ascii="Cambria Math" w:eastAsia="Times New Roman" w:hAnsi="Cambria Math" w:cs="Cambria Math"/>
+                <w:color w:val="A31515"/>
+                <w:sz w:val="18"/>
+                <w:szCs w:val="18"/>
+                <w:bdr w:val="single" w:sz="6" w:space="0" w:color="FFE4B3" w:frame="1"/>
+                <w:shd w:val="clear" w:color="auto" w:fill="FFFFF8"/>
+                <w:lang w:val="en-US"/>
+              </w:rPr>
+              <w:t>⇧</w:t>
+            </w:r>
+            <w:r>
+              <w:rPr>
+                <w:rStyle w:val="StyleLatinquot9ptBlack"/>
+              </w:rPr>
+              <w:t xml:space="preserve"> + </w:t>
+            </w:r>
+            <w:r>
+              <w:rPr>
+                <w:rFonts w:ascii="Cambria Math" w:eastAsia="Times New Roman" w:hAnsi="Cambria Math" w:cs="Cambria Math"/>
+                <w:color w:val="A31515"/>
+                <w:sz w:val="18"/>
+                <w:szCs w:val="18"/>
+                <w:bdr w:val="single" w:sz="6" w:space="0" w:color="FFE4B3" w:frame="1"/>
+                <w:shd w:val="clear" w:color="auto" w:fill="FFFFF8"/>
+                <w:lang w:val="en-US"/>
+              </w:rPr>
+              <w:t>;</w:t>
+            </w:r>
+            <w:r>
+              <w:rPr>
+                <w:rStyle w:val="StyleLatinquot9ptBlack"/>
+              </w:rPr>
+              <w:t xml:space="preserve"> /</w:t>
+            </w:r>
+            <w:r>
+              <w:rPr>
+                <w:rStyle w:val="StyleLatinquot9ptBlack"/>
+              </w:rPr>
+              <w:t xml:space="preserve"> </w:t>
+            </w:r>
+            <w:r>
+              <w:rPr>
+                <w:rFonts w:ascii="Cambria Math" w:eastAsia="Times New Roman" w:hAnsi="Cambria Math" w:cs="Cambria Math"/>
+                <w:color w:val="A31515"/>
+                <w:sz w:val="18"/>
+                <w:szCs w:val="18"/>
+                <w:bdr w:val="single" w:sz="6" w:space="0" w:color="FFE4B3" w:frame="1"/>
+                <w:shd w:val="clear" w:color="auto" w:fill="FFFFF8"/>
+                <w:lang w:val="en-US"/>
+              </w:rPr>
+              <w:t>;;</w:t>
             </w:r>
           </w:p>
         </w:tc>
@@ -4788,7 +5181,6 @@
             <w:tcW w:w="0" w:type="auto"/>
             <w:tcBorders>
               <w:top w:val="single" w:sz="6" w:space="0" w:color="000000"/>
-              <w:bottom w:val="single" w:sz="12" w:space="0" w:color="auto"/>
             </w:tcBorders>
             <w:shd w:val="clear" w:color="auto" w:fill="auto"/>
             <w:tcMar>
@@ -4818,16 +5210,25 @@
                 <w:szCs w:val="16"/>
                 <w:lang w:val="en-US"/>
               </w:rPr>
-              <w:t>Toggle Tie</w:t>
-            </w:r>
-          </w:p>
-        </w:tc>
-        <w:tc>
-          <w:tcPr>
-            <w:tcW w:w="0" w:type="auto"/>
-            <w:tcBorders>
-              <w:top w:val="single" w:sz="6" w:space="0" w:color="000000"/>
-              <w:bottom w:val="single" w:sz="12" w:space="0" w:color="auto"/>
+              <w:t>Enter Pitch A</w:t>
+            </w:r>
+            <w:r>
+              <w:rPr>
+                <w:rFonts w:ascii="Segoe UI" w:eastAsia="Times New Roman" w:hAnsi="Segoe UI" w:cs="Segoe UI"/>
+                <w:color w:val="000000"/>
+                <w:sz w:val="16"/>
+                <w:szCs w:val="16"/>
+                <w:lang w:val="en-US"/>
+              </w:rPr>
+              <w:t xml:space="preserve"> - B</w:t>
+            </w:r>
+          </w:p>
+        </w:tc>
+        <w:tc>
+          <w:tcPr>
+            <w:tcW w:w="0" w:type="auto"/>
+            <w:tcBorders>
+              <w:top w:val="single" w:sz="6" w:space="0" w:color="000000"/>
             </w:tcBorders>
             <w:shd w:val="clear" w:color="auto" w:fill="auto"/>
             <w:tcMar>
@@ -4861,7 +5262,29 @@
                 <w:shd w:val="clear" w:color="auto" w:fill="FFFFF8"/>
                 <w:lang w:val="en-US"/>
               </w:rPr>
-              <w:t>t</w:t>
+              <w:t>a</w:t>
+            </w:r>
+            <w:r>
+              <w:rPr>
+                <w:rFonts w:ascii="Segoe UI" w:eastAsia="Times New Roman" w:hAnsi="Segoe UI" w:cs="Segoe UI"/>
+                <w:color w:val="000000"/>
+                <w:sz w:val="16"/>
+                <w:szCs w:val="16"/>
+                <w:lang w:val="en-US"/>
+              </w:rPr>
+              <w:t xml:space="preserve"> - </w:t>
+            </w:r>
+            <w:r>
+              <w:rPr>
+                <w:rFonts w:ascii="Cambria Math" w:eastAsia="Times New Roman" w:hAnsi="Cambria Math" w:cs="Cambria Math"/>
+                <w:color w:val="A31515"/>
+                <w:sz w:val="18"/>
+                <w:szCs w:val="18"/>
+                <w:bdr w:val="single" w:sz="6" w:space="0" w:color="FFE4B3" w:frame="1"/>
+                <w:shd w:val="clear" w:color="auto" w:fill="FFFFF8"/>
+                <w:lang w:val="en-US"/>
+              </w:rPr>
+              <w:t>g</w:t>
             </w:r>
           </w:p>
         </w:tc>
@@ -4871,7 +5294,7 @@
           <w:tcPr>
             <w:tcW w:w="0" w:type="auto"/>
             <w:tcBorders>
-              <w:top w:val="single" w:sz="12" w:space="0" w:color="auto"/>
+              <w:top w:val="single" w:sz="6" w:space="0" w:color="000000"/>
             </w:tcBorders>
             <w:shd w:val="clear" w:color="auto" w:fill="auto"/>
             <w:tcMar>
@@ -4901,15 +5324,15 @@
                 <w:szCs w:val="16"/>
                 <w:lang w:val="en-US"/>
               </w:rPr>
-              <w:t>Start Slur</w:t>
-            </w:r>
-          </w:p>
-        </w:tc>
-        <w:tc>
-          <w:tcPr>
-            <w:tcW w:w="0" w:type="auto"/>
-            <w:tcBorders>
-              <w:top w:val="single" w:sz="12" w:space="0" w:color="auto"/>
+              <w:t>Enter Pitch X</w:t>
+            </w:r>
+          </w:p>
+        </w:tc>
+        <w:tc>
+          <w:tcPr>
+            <w:tcW w:w="0" w:type="auto"/>
+            <w:tcBorders>
+              <w:top w:val="single" w:sz="6" w:space="0" w:color="000000"/>
             </w:tcBorders>
             <w:shd w:val="clear" w:color="auto" w:fill="auto"/>
             <w:tcMar>
@@ -4943,7 +5366,7 @@
                 <w:shd w:val="clear" w:color="auto" w:fill="FFFFF8"/>
                 <w:lang w:val="en-US"/>
               </w:rPr>
-              <w:t>s</w:t>
+              <w:t>x</w:t>
             </w:r>
           </w:p>
         </w:tc>
@@ -4983,7 +5406,7 @@
                 <w:szCs w:val="16"/>
                 <w:lang w:val="en-US"/>
               </w:rPr>
-              <w:t>Stop Slur</w:t>
+              <w:t>Enter Pitch 8ve higher</w:t>
             </w:r>
           </w:p>
         </w:tc>
@@ -5049,7 +5472,31 @@
                 <w:shd w:val="clear" w:color="auto" w:fill="FFFFF8"/>
                 <w:lang w:val="en-US"/>
               </w:rPr>
-              <w:t>s</w:t>
+              <w:t>Alt</w:t>
+            </w:r>
+            <w:r>
+              <w:rPr>
+                <w:rStyle w:val="StyleLatinquot9ptBlack"/>
+              </w:rPr>
+              <w:t xml:space="preserve"> +</w:t>
+            </w:r>
+            <w:r>
+              <w:rPr>
+                <w:rStyle w:val="StyleLatinquot9ptBlack"/>
+              </w:rPr>
+              <w:t xml:space="preserve"> </w:t>
+            </w:r>
+            <w:r>
+              <w:rPr>
+                <w:rFonts w:ascii="Cambria Math" w:eastAsia="Times New Roman" w:hAnsi="Cambria Math" w:cs="Cambria Math"/>
+                <w:color w:val="A31515"/>
+                <w:sz w:val="18"/>
+                <w:szCs w:val="18"/>
+                <w:bdr w:val="single" w:sz="6" w:space="0" w:color="FFE4B3" w:frame="1"/>
+                <w:shd w:val="clear" w:color="auto" w:fill="FFFFF8"/>
+                <w:lang w:val="en-US"/>
+              </w:rPr>
+              <w:t>Pitch</w:t>
             </w:r>
           </w:p>
         </w:tc>
@@ -5060,7 +5507,6 @@
             <w:tcW w:w="0" w:type="auto"/>
             <w:tcBorders>
               <w:top w:val="single" w:sz="6" w:space="0" w:color="000000"/>
-              <w:bottom w:val="single" w:sz="12" w:space="0" w:color="auto"/>
             </w:tcBorders>
             <w:shd w:val="clear" w:color="auto" w:fill="auto"/>
             <w:tcMar>
@@ -5082,7 +5528,6 @@
                 <w:lang w:val="en-US"/>
               </w:rPr>
             </w:pPr>
-            <w:proofErr w:type="spellStart"/>
             <w:r>
               <w:rPr>
                 <w:rFonts w:ascii="Segoe UI" w:eastAsia="Times New Roman" w:hAnsi="Segoe UI" w:cs="Segoe UI"/>
@@ -5091,10 +5536,121 @@
                 <w:szCs w:val="16"/>
                 <w:lang w:val="en-US"/>
               </w:rPr>
-              <w:t>Tuplet</w:t>
-            </w:r>
-            <w:proofErr w:type="spellEnd"/>
-            <w:r>
+              <w:t>Enter Pitch 8ve lower</w:t>
+            </w:r>
+          </w:p>
+        </w:tc>
+        <w:tc>
+          <w:tcPr>
+            <w:tcW w:w="0" w:type="auto"/>
+            <w:tcBorders>
+              <w:top w:val="single" w:sz="6" w:space="0" w:color="000000"/>
+            </w:tcBorders>
+            <w:shd w:val="clear" w:color="auto" w:fill="auto"/>
+            <w:tcMar>
+              <w:top w:w="75" w:type="dxa"/>
+              <w:left w:w="150" w:type="dxa"/>
+              <w:bottom w:w="75" w:type="dxa"/>
+              <w:right w:w="150" w:type="dxa"/>
+            </w:tcMar>
+            <w:vAlign w:val="center"/>
+          </w:tcPr>
+          <w:p>
+            <w:pPr>
+              <w:spacing w:after="0" w:line="240" w:lineRule="auto"/>
+              <w:rPr>
+                <w:rFonts w:ascii="Cambria Math" w:eastAsia="Times New Roman" w:hAnsi="Cambria Math" w:cs="Cambria Math"/>
+                <w:color w:val="A31515"/>
+                <w:sz w:val="18"/>
+                <w:szCs w:val="18"/>
+                <w:bdr w:val="single" w:sz="6" w:space="0" w:color="FFE4B3" w:frame="1"/>
+                <w:shd w:val="clear" w:color="auto" w:fill="FFFFF8"/>
+                <w:lang w:val="en-US"/>
+              </w:rPr>
+            </w:pPr>
+            <w:r>
+              <w:rPr>
+                <w:rFonts w:ascii="Cambria Math" w:eastAsia="Times New Roman" w:hAnsi="Cambria Math" w:cs="Cambria Math"/>
+                <w:color w:val="A31515"/>
+                <w:sz w:val="18"/>
+                <w:szCs w:val="18"/>
+                <w:bdr w:val="single" w:sz="6" w:space="0" w:color="FFE4B3" w:frame="1"/>
+                <w:shd w:val="clear" w:color="auto" w:fill="FFFFF8"/>
+                <w:lang w:val="en-US"/>
+              </w:rPr>
+              <w:t>Ctr</w:t>
+            </w:r>
+            <w:r>
+              <w:rPr>
+                <w:rStyle w:val="StyleLatinquot9ptBlack"/>
+              </w:rPr>
+              <w:t xml:space="preserve"> +</w:t>
+            </w:r>
+            <w:r>
+              <w:rPr>
+                <w:rStyle w:val="StyleLatinquot9ptBlack"/>
+              </w:rPr>
+              <w:t xml:space="preserve"> </w:t>
+            </w:r>
+            <w:r>
+              <w:rPr>
+                <w:rFonts w:ascii="Cambria Math" w:eastAsia="Times New Roman" w:hAnsi="Cambria Math" w:cs="Cambria Math"/>
+                <w:color w:val="A31515"/>
+                <w:sz w:val="18"/>
+                <w:szCs w:val="18"/>
+                <w:bdr w:val="single" w:sz="6" w:space="0" w:color="FFE4B3" w:frame="1"/>
+                <w:shd w:val="clear" w:color="auto" w:fill="FFFFF8"/>
+                <w:lang w:val="en-US"/>
+              </w:rPr>
+              <w:t>Alt</w:t>
+            </w:r>
+            <w:r>
+              <w:rPr>
+                <w:rStyle w:val="StyleLatinquot9ptBlack"/>
+              </w:rPr>
+              <w:t xml:space="preserve"> +</w:t>
+            </w:r>
+            <w:r>
+              <w:rPr>
+                <w:rStyle w:val="StyleLatinquot9ptBlack"/>
+              </w:rPr>
+              <w:t xml:space="preserve"> </w:t>
+            </w:r>
+            <w:r>
+              <w:rPr>
+                <w:rFonts w:ascii="Cambria Math" w:eastAsia="Times New Roman" w:hAnsi="Cambria Math" w:cs="Cambria Math"/>
+                <w:color w:val="A31515"/>
+                <w:sz w:val="18"/>
+                <w:szCs w:val="18"/>
+                <w:bdr w:val="single" w:sz="6" w:space="0" w:color="FFE4B3" w:frame="1"/>
+                <w:shd w:val="clear" w:color="auto" w:fill="FFFFF8"/>
+                <w:lang w:val="en-US"/>
+              </w:rPr>
+              <w:t>Pitch</w:t>
+            </w:r>
+          </w:p>
+        </w:tc>
+      </w:tr>
+      <w:tr>
+        <w:tc>
+          <w:tcPr>
+            <w:tcW w:w="0" w:type="auto"/>
+            <w:tcBorders>
+              <w:top w:val="single" w:sz="6" w:space="0" w:color="000000"/>
+              <w:bottom w:val="single" w:sz="12" w:space="0" w:color="auto"/>
+            </w:tcBorders>
+            <w:shd w:val="clear" w:color="auto" w:fill="auto"/>
+            <w:tcMar>
+              <w:top w:w="75" w:type="dxa"/>
+              <w:left w:w="150" w:type="dxa"/>
+              <w:bottom w:w="75" w:type="dxa"/>
+              <w:right w:w="150" w:type="dxa"/>
+            </w:tcMar>
+            <w:vAlign w:val="center"/>
+          </w:tcPr>
+          <w:p>
+            <w:pPr>
+              <w:spacing w:after="0" w:line="240" w:lineRule="auto"/>
               <w:rPr>
                 <w:rFonts w:ascii="Segoe UI" w:eastAsia="Times New Roman" w:hAnsi="Segoe UI" w:cs="Segoe UI"/>
                 <w:color w:val="000000"/>
@@ -5102,9 +5658,7 @@
                 <w:szCs w:val="16"/>
                 <w:lang w:val="en-US"/>
               </w:rPr>
-              <w:t xml:space="preserve"> Popup / End </w:t>
-            </w:r>
-            <w:proofErr w:type="spellStart"/>
+            </w:pPr>
             <w:r>
               <w:rPr>
                 <w:rFonts w:ascii="Segoe UI" w:eastAsia="Times New Roman" w:hAnsi="Segoe UI" w:cs="Segoe UI"/>
@@ -5113,10 +5667,73 @@
                 <w:szCs w:val="16"/>
                 <w:lang w:val="en-US"/>
               </w:rPr>
-              <w:t>Tuplet</w:t>
-            </w:r>
-            <w:proofErr w:type="spellEnd"/>
-            <w:r>
+              <w:t>Lock Note Durations</w:t>
+            </w:r>
+          </w:p>
+        </w:tc>
+        <w:tc>
+          <w:tcPr>
+            <w:tcW w:w="0" w:type="auto"/>
+            <w:tcBorders>
+              <w:top w:val="single" w:sz="6" w:space="0" w:color="000000"/>
+              <w:bottom w:val="single" w:sz="12" w:space="0" w:color="auto"/>
+            </w:tcBorders>
+            <w:shd w:val="clear" w:color="auto" w:fill="auto"/>
+            <w:tcMar>
+              <w:top w:w="75" w:type="dxa"/>
+              <w:left w:w="150" w:type="dxa"/>
+              <w:bottom w:w="75" w:type="dxa"/>
+              <w:right w:w="150" w:type="dxa"/>
+            </w:tcMar>
+            <w:vAlign w:val="center"/>
+          </w:tcPr>
+          <w:p>
+            <w:pPr>
+              <w:spacing w:after="0" w:line="240" w:lineRule="auto"/>
+              <w:rPr>
+                <w:rFonts w:ascii="Cambria Math" w:eastAsia="Times New Roman" w:hAnsi="Cambria Math" w:cs="Cambria Math"/>
+                <w:color w:val="A31515"/>
+                <w:sz w:val="18"/>
+                <w:szCs w:val="18"/>
+                <w:bdr w:val="single" w:sz="6" w:space="0" w:color="FFE4B3" w:frame="1"/>
+                <w:shd w:val="clear" w:color="auto" w:fill="FFFFF8"/>
+                <w:lang w:val="en-US"/>
+              </w:rPr>
+            </w:pPr>
+            <w:r>
+              <w:rPr>
+                <w:rFonts w:ascii="Cambria Math" w:eastAsia="Times New Roman" w:hAnsi="Cambria Math" w:cs="Cambria Math"/>
+                <w:color w:val="A31515"/>
+                <w:sz w:val="18"/>
+                <w:szCs w:val="18"/>
+                <w:bdr w:val="single" w:sz="6" w:space="0" w:color="FFE4B3" w:frame="1"/>
+                <w:shd w:val="clear" w:color="auto" w:fill="FFFFF8"/>
+                <w:lang w:val="en-US"/>
+              </w:rPr>
+              <w:t>l</w:t>
+            </w:r>
+          </w:p>
+        </w:tc>
+      </w:tr>
+      <w:tr>
+        <w:tc>
+          <w:tcPr>
+            <w:tcW w:w="0" w:type="auto"/>
+            <w:tcBorders>
+              <w:top w:val="single" w:sz="12" w:space="0" w:color="auto"/>
+            </w:tcBorders>
+            <w:shd w:val="clear" w:color="auto" w:fill="auto"/>
+            <w:tcMar>
+              <w:top w:w="75" w:type="dxa"/>
+              <w:left w:w="150" w:type="dxa"/>
+              <w:bottom w:w="75" w:type="dxa"/>
+              <w:right w:w="150" w:type="dxa"/>
+            </w:tcMar>
+            <w:vAlign w:val="center"/>
+          </w:tcPr>
+          <w:p>
+            <w:pPr>
+              <w:spacing w:after="0" w:line="240" w:lineRule="auto"/>
               <w:rPr>
                 <w:rFonts w:ascii="Segoe UI" w:eastAsia="Times New Roman" w:hAnsi="Segoe UI" w:cs="Segoe UI"/>
                 <w:color w:val="000000"/>
@@ -5124,16 +5741,24 @@
                 <w:szCs w:val="16"/>
                 <w:lang w:val="en-US"/>
               </w:rPr>
-              <w:t xml:space="preserve"> Input</w:t>
-            </w:r>
-          </w:p>
-        </w:tc>
-        <w:tc>
-          <w:tcPr>
-            <w:tcW w:w="0" w:type="auto"/>
-            <w:tcBorders>
-              <w:top w:val="single" w:sz="6" w:space="0" w:color="000000"/>
-              <w:bottom w:val="single" w:sz="12" w:space="0" w:color="auto"/>
+            </w:pPr>
+            <w:r>
+              <w:rPr>
+                <w:rFonts w:ascii="Segoe UI" w:eastAsia="Times New Roman" w:hAnsi="Segoe UI" w:cs="Segoe UI"/>
+                <w:color w:val="000000"/>
+                <w:sz w:val="16"/>
+                <w:szCs w:val="16"/>
+                <w:lang w:val="en-US"/>
+              </w:rPr>
+              <w:t>Create Grace Note</w:t>
+            </w:r>
+          </w:p>
+        </w:tc>
+        <w:tc>
+          <w:tcPr>
+            <w:tcW w:w="0" w:type="auto"/>
+            <w:tcBorders>
+              <w:top w:val="single" w:sz="12" w:space="0" w:color="auto"/>
             </w:tcBorders>
             <w:shd w:val="clear" w:color="auto" w:fill="auto"/>
             <w:tcMar>
@@ -5167,7 +5792,7 @@
                 <w:shd w:val="clear" w:color="auto" w:fill="FFFFF8"/>
                 <w:lang w:val="en-US"/>
               </w:rPr>
-              <w:t>;</w:t>
+              <w:t>/</w:t>
             </w:r>
           </w:p>
         </w:tc>
@@ -5207,9 +5832,120 @@
                 <w:szCs w:val="16"/>
                 <w:lang w:val="en-US"/>
               </w:rPr>
-              <w:t>Enter Pitch A</w:t>
-            </w:r>
-            <w:r>
+              <w:t>Create Slash Voice</w:t>
+            </w:r>
+          </w:p>
+        </w:tc>
+        <w:tc>
+          <w:tcPr>
+            <w:tcW w:w="0" w:type="auto"/>
+            <w:tcBorders>
+              <w:top w:val="single" w:sz="6" w:space="0" w:color="000000"/>
+            </w:tcBorders>
+            <w:shd w:val="clear" w:color="auto" w:fill="auto"/>
+            <w:tcMar>
+              <w:top w:w="75" w:type="dxa"/>
+              <w:left w:w="150" w:type="dxa"/>
+              <w:bottom w:w="75" w:type="dxa"/>
+              <w:right w:w="150" w:type="dxa"/>
+            </w:tcMar>
+            <w:vAlign w:val="center"/>
+          </w:tcPr>
+          <w:p>
+            <w:pPr>
+              <w:spacing w:after="0" w:line="240" w:lineRule="auto"/>
+              <w:rPr>
+                <w:rFonts w:ascii="Cambria Math" w:eastAsia="Times New Roman" w:hAnsi="Cambria Math" w:cs="Cambria Math"/>
+                <w:color w:val="A31515"/>
+                <w:sz w:val="18"/>
+                <w:szCs w:val="18"/>
+                <w:bdr w:val="single" w:sz="6" w:space="0" w:color="FFE4B3" w:frame="1"/>
+                <w:shd w:val="clear" w:color="auto" w:fill="FFFFF8"/>
+                <w:lang w:val="en-US"/>
+              </w:rPr>
+            </w:pPr>
+            <w:r>
+              <w:rPr>
+                <w:rFonts w:ascii="Cambria Math" w:eastAsia="Times New Roman" w:hAnsi="Cambria Math" w:cs="Cambria Math"/>
+                <w:color w:val="A31515"/>
+                <w:sz w:val="18"/>
+                <w:szCs w:val="18"/>
+                <w:bdr w:val="single" w:sz="6" w:space="0" w:color="FFE4B3" w:frame="1"/>
+                <w:shd w:val="clear" w:color="auto" w:fill="FFFFF8"/>
+                <w:lang w:val="en-US"/>
+              </w:rPr>
+              <w:t>⇧</w:t>
+            </w:r>
+            <w:r>
+              <w:rPr>
+                <w:rStyle w:val="StyleLatinquot9ptBlack"/>
+              </w:rPr>
+              <w:t xml:space="preserve"> +</w:t>
+            </w:r>
+            <w:r>
+              <w:rPr>
+                <w:rStyle w:val="StyleLatinquot9ptBlack"/>
+              </w:rPr>
+              <w:t xml:space="preserve"> </w:t>
+            </w:r>
+            <w:r>
+              <w:rPr>
+                <w:rFonts w:ascii="Cambria Math" w:eastAsia="Times New Roman" w:hAnsi="Cambria Math" w:cs="Cambria Math"/>
+                <w:color w:val="A31515"/>
+                <w:sz w:val="18"/>
+                <w:szCs w:val="18"/>
+                <w:bdr w:val="single" w:sz="6" w:space="0" w:color="FFE4B3" w:frame="1"/>
+                <w:shd w:val="clear" w:color="auto" w:fill="FFFFF8"/>
+                <w:lang w:val="en-US"/>
+              </w:rPr>
+              <w:t>Alt</w:t>
+            </w:r>
+            <w:r>
+              <w:rPr>
+                <w:rStyle w:val="StyleLatinquot9ptBlack"/>
+              </w:rPr>
+              <w:t xml:space="preserve"> +</w:t>
+            </w:r>
+            <w:r>
+              <w:rPr>
+                <w:rStyle w:val="StyleLatinquot9ptBlack"/>
+              </w:rPr>
+              <w:t xml:space="preserve"> </w:t>
+            </w:r>
+            <w:r>
+              <w:rPr>
+                <w:rFonts w:ascii="Cambria Math" w:eastAsia="Times New Roman" w:hAnsi="Cambria Math" w:cs="Cambria Math"/>
+                <w:color w:val="A31515"/>
+                <w:sz w:val="18"/>
+                <w:szCs w:val="18"/>
+                <w:bdr w:val="single" w:sz="6" w:space="0" w:color="FFE4B3" w:frame="1"/>
+                <w:shd w:val="clear" w:color="auto" w:fill="FFFFF8"/>
+                <w:lang w:val="en-US"/>
+              </w:rPr>
+              <w:t>v</w:t>
+            </w:r>
+          </w:p>
+        </w:tc>
+      </w:tr>
+      <w:tr>
+        <w:tc>
+          <w:tcPr>
+            <w:tcW w:w="0" w:type="auto"/>
+            <w:tcBorders>
+              <w:top w:val="single" w:sz="6" w:space="0" w:color="000000"/>
+            </w:tcBorders>
+            <w:shd w:val="clear" w:color="auto" w:fill="auto"/>
+            <w:tcMar>
+              <w:top w:w="75" w:type="dxa"/>
+              <w:left w:w="150" w:type="dxa"/>
+              <w:bottom w:w="75" w:type="dxa"/>
+              <w:right w:w="150" w:type="dxa"/>
+            </w:tcMar>
+            <w:vAlign w:val="center"/>
+          </w:tcPr>
+          <w:p>
+            <w:pPr>
+              <w:spacing w:after="0" w:line="240" w:lineRule="auto"/>
               <w:rPr>
                 <w:rFonts w:ascii="Segoe UI" w:eastAsia="Times New Roman" w:hAnsi="Segoe UI" w:cs="Segoe UI"/>
                 <w:color w:val="000000"/>
@@ -5217,50 +5953,7 @@
                 <w:szCs w:val="16"/>
                 <w:lang w:val="en-US"/>
               </w:rPr>
-              <w:t xml:space="preserve"> - B</w:t>
-            </w:r>
-          </w:p>
-        </w:tc>
-        <w:tc>
-          <w:tcPr>
-            <w:tcW w:w="0" w:type="auto"/>
-            <w:tcBorders>
-              <w:top w:val="single" w:sz="6" w:space="0" w:color="000000"/>
-            </w:tcBorders>
-            <w:shd w:val="clear" w:color="auto" w:fill="auto"/>
-            <w:tcMar>
-              <w:top w:w="75" w:type="dxa"/>
-              <w:left w:w="150" w:type="dxa"/>
-              <w:bottom w:w="75" w:type="dxa"/>
-              <w:right w:w="150" w:type="dxa"/>
-            </w:tcMar>
-            <w:vAlign w:val="center"/>
-          </w:tcPr>
-          <w:p>
-            <w:pPr>
-              <w:spacing w:after="0" w:line="240" w:lineRule="auto"/>
-              <w:rPr>
-                <w:rFonts w:ascii="Cambria Math" w:eastAsia="Times New Roman" w:hAnsi="Cambria Math" w:cs="Cambria Math"/>
-                <w:color w:val="A31515"/>
-                <w:sz w:val="18"/>
-                <w:szCs w:val="18"/>
-                <w:bdr w:val="single" w:sz="6" w:space="0" w:color="FFE4B3" w:frame="1"/>
-                <w:shd w:val="clear" w:color="auto" w:fill="FFFFF8"/>
-                <w:lang w:val="en-US"/>
-              </w:rPr>
-            </w:pPr>
-            <w:r>
-              <w:rPr>
-                <w:rFonts w:ascii="Cambria Math" w:eastAsia="Times New Roman" w:hAnsi="Cambria Math" w:cs="Cambria Math"/>
-                <w:color w:val="A31515"/>
-                <w:sz w:val="18"/>
-                <w:szCs w:val="18"/>
-                <w:bdr w:val="single" w:sz="6" w:space="0" w:color="FFE4B3" w:frame="1"/>
-                <w:shd w:val="clear" w:color="auto" w:fill="FFFFF8"/>
-                <w:lang w:val="en-US"/>
-              </w:rPr>
-              <w:t>a</w:t>
-            </w:r>
+            </w:pPr>
             <w:r>
               <w:rPr>
                 <w:rFonts w:ascii="Segoe UI" w:eastAsia="Times New Roman" w:hAnsi="Segoe UI" w:cs="Segoe UI"/>
@@ -5269,9 +5962,28 @@
                 <w:szCs w:val="16"/>
                 <w:lang w:val="en-US"/>
               </w:rPr>
-              <w:t xml:space="preserve"> - </w:t>
-            </w:r>
-            <w:r>
+              <w:t>Create Voice</w:t>
+            </w:r>
+          </w:p>
+        </w:tc>
+        <w:tc>
+          <w:tcPr>
+            <w:tcW w:w="0" w:type="auto"/>
+            <w:tcBorders>
+              <w:top w:val="single" w:sz="6" w:space="0" w:color="000000"/>
+            </w:tcBorders>
+            <w:shd w:val="clear" w:color="auto" w:fill="auto"/>
+            <w:tcMar>
+              <w:top w:w="75" w:type="dxa"/>
+              <w:left w:w="150" w:type="dxa"/>
+              <w:bottom w:w="75" w:type="dxa"/>
+              <w:right w:w="150" w:type="dxa"/>
+            </w:tcMar>
+            <w:vAlign w:val="center"/>
+          </w:tcPr>
+          <w:p>
+            <w:pPr>
+              <w:spacing w:after="0" w:line="240" w:lineRule="auto"/>
               <w:rPr>
                 <w:rFonts w:ascii="Cambria Math" w:eastAsia="Times New Roman" w:hAnsi="Cambria Math" w:cs="Cambria Math"/>
                 <w:color w:val="A31515"/>
@@ -5281,7 +5993,42 @@
                 <w:shd w:val="clear" w:color="auto" w:fill="FFFFF8"/>
                 <w:lang w:val="en-US"/>
               </w:rPr>
-              <w:t>g</w:t>
+            </w:pPr>
+            <w:r>
+              <w:rPr>
+                <w:rFonts w:ascii="Cambria Math" w:eastAsia="Times New Roman" w:hAnsi="Cambria Math" w:cs="Cambria Math"/>
+                <w:color w:val="A31515"/>
+                <w:sz w:val="18"/>
+                <w:szCs w:val="18"/>
+                <w:bdr w:val="single" w:sz="6" w:space="0" w:color="FFE4B3" w:frame="1"/>
+                <w:shd w:val="clear" w:color="auto" w:fill="FFFFF8"/>
+                <w:lang w:val="en-US"/>
+              </w:rPr>
+              <w:t>⇧</w:t>
+            </w:r>
+            <w:r>
+              <w:rPr>
+                <w:rStyle w:val="StyleLatinquot9ptBlack"/>
+              </w:rPr>
+              <w:t xml:space="preserve"> +</w:t>
+            </w:r>
+            <w:r>
+              <w:rPr>
+                <w:rStyle w:val="StyleLatinquot9ptBlack"/>
+              </w:rPr>
+              <w:t xml:space="preserve"> </w:t>
+            </w:r>
+            <w:r>
+              <w:rPr>
+                <w:rFonts w:ascii="Cambria Math" w:eastAsia="Times New Roman" w:hAnsi="Cambria Math" w:cs="Cambria Math"/>
+                <w:color w:val="A31515"/>
+                <w:sz w:val="18"/>
+                <w:szCs w:val="18"/>
+                <w:bdr w:val="single" w:sz="6" w:space="0" w:color="FFE4B3" w:frame="1"/>
+                <w:shd w:val="clear" w:color="auto" w:fill="FFFFF8"/>
+                <w:lang w:val="en-US"/>
+              </w:rPr>
+              <w:t>v</w:t>
             </w:r>
           </w:p>
         </w:tc>
@@ -5321,7 +6068,17 @@
                 <w:szCs w:val="16"/>
                 <w:lang w:val="en-US"/>
               </w:rPr>
-              <w:t>Enter Pitch X</w:t>
+              <w:t>Crescendo</w:t>
+            </w:r>
+            <w:r>
+              <w:rPr>
+                <w:rFonts w:ascii="Segoe UI" w:eastAsia="Times New Roman" w:hAnsi="Segoe UI" w:cs="Segoe UI"/>
+                <w:color w:val="000000"/>
+                <w:sz w:val="16"/>
+                <w:szCs w:val="16"/>
+                <w:lang w:val="en-US"/>
+              </w:rPr>
+              <w:t xml:space="preserve"> / Diminuendo</w:t>
             </w:r>
           </w:p>
         </w:tc>
@@ -5363,7 +6120,49 @@
                 <w:shd w:val="clear" w:color="auto" w:fill="FFFFF8"/>
                 <w:lang w:val="en-US"/>
               </w:rPr>
-              <w:t>x</w:t>
+              <w:t>⇧</w:t>
+            </w:r>
+            <w:r>
+              <w:rPr>
+                <w:rStyle w:val="StyleLatinquot9ptBlack"/>
+              </w:rPr>
+              <w:t xml:space="preserve"> +</w:t>
+            </w:r>
+            <w:r>
+              <w:rPr>
+                <w:rStyle w:val="StyleLatinquot9ptBlack"/>
+              </w:rPr>
+              <w:t xml:space="preserve"> </w:t>
+            </w:r>
+            <w:r>
+              <w:rPr>
+                <w:rFonts w:ascii="Cambria Math" w:eastAsia="Times New Roman" w:hAnsi="Cambria Math" w:cs="Cambria Math"/>
+                <w:color w:val="A31515"/>
+                <w:sz w:val="18"/>
+                <w:szCs w:val="18"/>
+                <w:bdr w:val="single" w:sz="6" w:space="0" w:color="FFE4B3" w:frame="1"/>
+                <w:shd w:val="clear" w:color="auto" w:fill="FFFFF8"/>
+                <w:lang w:val="en-US"/>
+              </w:rPr>
+              <w:t>&lt;</w:t>
+            </w:r>
+            <w:r>
+              <w:rPr>
+                <w:rStyle w:val="StyleLatinquot9ptBlack"/>
+              </w:rPr>
+              <w:t>/</w:t>
+            </w:r>
+            <w:r>
+              <w:rPr>
+                <w:rFonts w:ascii="Cambria Math" w:eastAsia="Times New Roman" w:hAnsi="Cambria Math" w:cs="Cambria Math"/>
+                <w:color w:val="A31515"/>
+                <w:sz w:val="18"/>
+                <w:szCs w:val="18"/>
+                <w:bdr w:val="single" w:sz="6" w:space="0" w:color="FFE4B3" w:frame="1"/>
+                <w:shd w:val="clear" w:color="auto" w:fill="FFFFF8"/>
+                <w:lang w:val="en-US"/>
+              </w:rPr>
+              <w:t>&gt;</w:t>
             </w:r>
           </w:p>
         </w:tc>
@@ -5395,6 +6194,7 @@
                 <w:lang w:val="en-US"/>
               </w:rPr>
             </w:pPr>
+            <w:proofErr w:type="spellStart"/>
             <w:r>
               <w:rPr>
                 <w:rFonts w:ascii="Segoe UI" w:eastAsia="Times New Roman" w:hAnsi="Segoe UI" w:cs="Segoe UI"/>
@@ -5403,120 +6203,10 @@
                 <w:szCs w:val="16"/>
                 <w:lang w:val="en-US"/>
               </w:rPr>
-              <w:t>Enter Pitch 8ve higher</w:t>
-            </w:r>
-          </w:p>
-        </w:tc>
-        <w:tc>
-          <w:tcPr>
-            <w:tcW w:w="0" w:type="auto"/>
-            <w:tcBorders>
-              <w:top w:val="single" w:sz="6" w:space="0" w:color="000000"/>
-            </w:tcBorders>
-            <w:shd w:val="clear" w:color="auto" w:fill="auto"/>
-            <w:tcMar>
-              <w:top w:w="75" w:type="dxa"/>
-              <w:left w:w="150" w:type="dxa"/>
-              <w:bottom w:w="75" w:type="dxa"/>
-              <w:right w:w="150" w:type="dxa"/>
-            </w:tcMar>
-            <w:vAlign w:val="center"/>
-          </w:tcPr>
-          <w:p>
-            <w:pPr>
-              <w:spacing w:after="0" w:line="240" w:lineRule="auto"/>
-              <w:rPr>
-                <w:rFonts w:ascii="Cambria Math" w:eastAsia="Times New Roman" w:hAnsi="Cambria Math" w:cs="Cambria Math"/>
-                <w:color w:val="A31515"/>
-                <w:sz w:val="18"/>
-                <w:szCs w:val="18"/>
-                <w:bdr w:val="single" w:sz="6" w:space="0" w:color="FFE4B3" w:frame="1"/>
-                <w:shd w:val="clear" w:color="auto" w:fill="FFFFF8"/>
-                <w:lang w:val="en-US"/>
-              </w:rPr>
-            </w:pPr>
-            <w:r>
-              <w:rPr>
-                <w:rFonts w:ascii="Cambria Math" w:eastAsia="Times New Roman" w:hAnsi="Cambria Math" w:cs="Cambria Math"/>
-                <w:color w:val="A31515"/>
-                <w:sz w:val="18"/>
-                <w:szCs w:val="18"/>
-                <w:bdr w:val="single" w:sz="6" w:space="0" w:color="FFE4B3" w:frame="1"/>
-                <w:shd w:val="clear" w:color="auto" w:fill="FFFFF8"/>
-                <w:lang w:val="en-US"/>
-              </w:rPr>
-              <w:t>⇧</w:t>
-            </w:r>
-            <w:r>
-              <w:rPr>
-                <w:rStyle w:val="StyleLatinquot9ptBlack"/>
-              </w:rPr>
-              <w:t xml:space="preserve"> +</w:t>
-            </w:r>
-            <w:r>
-              <w:rPr>
-                <w:rStyle w:val="StyleLatinquot9ptBlack"/>
-              </w:rPr>
-              <w:t xml:space="preserve"> </w:t>
-            </w:r>
-            <w:r>
-              <w:rPr>
-                <w:rFonts w:ascii="Cambria Math" w:eastAsia="Times New Roman" w:hAnsi="Cambria Math" w:cs="Cambria Math"/>
-                <w:color w:val="A31515"/>
-                <w:sz w:val="18"/>
-                <w:szCs w:val="18"/>
-                <w:bdr w:val="single" w:sz="6" w:space="0" w:color="FFE4B3" w:frame="1"/>
-                <w:shd w:val="clear" w:color="auto" w:fill="FFFFF8"/>
-                <w:lang w:val="en-US"/>
-              </w:rPr>
-              <w:t>Alt</w:t>
-            </w:r>
-            <w:r>
-              <w:rPr>
-                <w:rStyle w:val="StyleLatinquot9ptBlack"/>
-              </w:rPr>
-              <w:t xml:space="preserve"> +</w:t>
-            </w:r>
-            <w:r>
-              <w:rPr>
-                <w:rStyle w:val="StyleLatinquot9ptBlack"/>
-              </w:rPr>
-              <w:t xml:space="preserve"> </w:t>
-            </w:r>
-            <w:r>
-              <w:rPr>
-                <w:rFonts w:ascii="Cambria Math" w:eastAsia="Times New Roman" w:hAnsi="Cambria Math" w:cs="Cambria Math"/>
-                <w:color w:val="A31515"/>
-                <w:sz w:val="18"/>
-                <w:szCs w:val="18"/>
-                <w:bdr w:val="single" w:sz="6" w:space="0" w:color="FFE4B3" w:frame="1"/>
-                <w:shd w:val="clear" w:color="auto" w:fill="FFFFF8"/>
-                <w:lang w:val="en-US"/>
-              </w:rPr>
-              <w:t>Pitch</w:t>
-            </w:r>
-          </w:p>
-        </w:tc>
-      </w:tr>
-      <w:tr>
-        <w:tc>
-          <w:tcPr>
-            <w:tcW w:w="0" w:type="auto"/>
-            <w:tcBorders>
-              <w:top w:val="single" w:sz="6" w:space="0" w:color="000000"/>
-            </w:tcBorders>
-            <w:shd w:val="clear" w:color="auto" w:fill="auto"/>
-            <w:tcMar>
-              <w:top w:w="75" w:type="dxa"/>
-              <w:left w:w="150" w:type="dxa"/>
-              <w:bottom w:w="75" w:type="dxa"/>
-              <w:right w:w="150" w:type="dxa"/>
-            </w:tcMar>
-            <w:vAlign w:val="center"/>
-          </w:tcPr>
-          <w:p>
-            <w:pPr>
-              <w:spacing w:after="0" w:line="240" w:lineRule="auto"/>
+              <w:t>Messa</w:t>
+            </w:r>
+            <w:proofErr w:type="spellEnd"/>
+            <w:r>
               <w:rPr>
                 <w:rFonts w:ascii="Segoe UI" w:eastAsia="Times New Roman" w:hAnsi="Segoe UI" w:cs="Segoe UI"/>
                 <w:color w:val="000000"/>
@@ -5524,16 +6214,7 @@
                 <w:szCs w:val="16"/>
                 <w:lang w:val="en-US"/>
               </w:rPr>
-            </w:pPr>
-            <w:r>
-              <w:rPr>
-                <w:rFonts w:ascii="Segoe UI" w:eastAsia="Times New Roman" w:hAnsi="Segoe UI" w:cs="Segoe UI"/>
-                <w:color w:val="000000"/>
-                <w:sz w:val="16"/>
-                <w:szCs w:val="16"/>
-                <w:lang w:val="en-US"/>
-              </w:rPr>
-              <w:t>Enter Pitch 8ve lower</w:t>
+              <w:t xml:space="preserve"> di voce / &gt;&lt;</w:t>
             </w:r>
           </w:p>
         </w:tc>
@@ -5575,12 +6256,30 @@
                 <w:shd w:val="clear" w:color="auto" w:fill="FFFFF8"/>
                 <w:lang w:val="en-US"/>
               </w:rPr>
-              <w:t>Ctr</w:t>
+              <w:t>⇧</w:t>
             </w:r>
             <w:r>
               <w:rPr>
                 <w:rStyle w:val="StyleLatinquot9ptBlack"/>
               </w:rPr>
+              <w:t xml:space="preserve"> + </w:t>
+            </w:r>
+            <w:r>
+              <w:rPr>
+                <w:rFonts w:ascii="Consolas" w:eastAsia="Times New Roman" w:hAnsi="Consolas" w:cs="Courier New"/>
+                <w:color w:val="A31515"/>
+                <w:sz w:val="18"/>
+                <w:szCs w:val="18"/>
+                <w:bdr w:val="single" w:sz="6" w:space="0" w:color="FFE4B3" w:frame="1"/>
+                <w:shd w:val="clear" w:color="auto" w:fill="FFFFF8"/>
+                <w:lang w:val="en-US"/>
+              </w:rPr>
+              <w:t>Alt</w:t>
+            </w:r>
+            <w:r>
+              <w:rPr>
+                <w:rStyle w:val="StyleLatinquot9ptBlack"/>
+              </w:rPr>
               <w:t xml:space="preserve"> +</w:t>
             </w:r>
             <w:r>
@@ -5599,633 +6298,13 @@
                 <w:shd w:val="clear" w:color="auto" w:fill="FFFFF8"/>
                 <w:lang w:val="en-US"/>
               </w:rPr>
-              <w:t>Alt</w:t>
+              <w:t>&lt;</w:t>
             </w:r>
             <w:r>
               <w:rPr>
                 <w:rStyle w:val="StyleLatinquot9ptBlack"/>
               </w:rPr>
-              <w:t xml:space="preserve"> +</w:t>
-            </w:r>
-            <w:r>
-              <w:rPr>
-                <w:rStyle w:val="StyleLatinquot9ptBlack"/>
-              </w:rPr>
-              <w:t xml:space="preserve"> </w:t>
-            </w:r>
-            <w:r>
-              <w:rPr>
-                <w:rFonts w:ascii="Cambria Math" w:eastAsia="Times New Roman" w:hAnsi="Cambria Math" w:cs="Cambria Math"/>
-                <w:color w:val="A31515"/>
-                <w:sz w:val="18"/>
-                <w:szCs w:val="18"/>
-                <w:bdr w:val="single" w:sz="6" w:space="0" w:color="FFE4B3" w:frame="1"/>
-                <w:shd w:val="clear" w:color="auto" w:fill="FFFFF8"/>
-                <w:lang w:val="en-US"/>
-              </w:rPr>
-              <w:t>Pitch</w:t>
-            </w:r>
-          </w:p>
-        </w:tc>
-      </w:tr>
-      <w:tr>
-        <w:tc>
-          <w:tcPr>
-            <w:tcW w:w="0" w:type="auto"/>
-            <w:tcBorders>
-              <w:top w:val="single" w:sz="6" w:space="0" w:color="000000"/>
-              <w:bottom w:val="single" w:sz="12" w:space="0" w:color="auto"/>
-            </w:tcBorders>
-            <w:shd w:val="clear" w:color="auto" w:fill="auto"/>
-            <w:tcMar>
-              <w:top w:w="75" w:type="dxa"/>
-              <w:left w:w="150" w:type="dxa"/>
-              <w:bottom w:w="75" w:type="dxa"/>
-              <w:right w:w="150" w:type="dxa"/>
-            </w:tcMar>
-            <w:vAlign w:val="center"/>
-          </w:tcPr>
-          <w:p>
-            <w:pPr>
-              <w:spacing w:after="0" w:line="240" w:lineRule="auto"/>
-              <w:rPr>
-                <w:rFonts w:ascii="Segoe UI" w:eastAsia="Times New Roman" w:hAnsi="Segoe UI" w:cs="Segoe UI"/>
-                <w:color w:val="000000"/>
-                <w:sz w:val="16"/>
-                <w:szCs w:val="16"/>
-                <w:lang w:val="en-US"/>
-              </w:rPr>
-            </w:pPr>
-            <w:r>
-              <w:rPr>
-                <w:rFonts w:ascii="Segoe UI" w:eastAsia="Times New Roman" w:hAnsi="Segoe UI" w:cs="Segoe UI"/>
-                <w:color w:val="000000"/>
-                <w:sz w:val="16"/>
-                <w:szCs w:val="16"/>
-                <w:lang w:val="en-US"/>
-              </w:rPr>
-              <w:t>Lock Note Durations</w:t>
-            </w:r>
-          </w:p>
-        </w:tc>
-        <w:tc>
-          <w:tcPr>
-            <w:tcW w:w="0" w:type="auto"/>
-            <w:tcBorders>
-              <w:top w:val="single" w:sz="6" w:space="0" w:color="000000"/>
-              <w:bottom w:val="single" w:sz="12" w:space="0" w:color="auto"/>
-            </w:tcBorders>
-            <w:shd w:val="clear" w:color="auto" w:fill="auto"/>
-            <w:tcMar>
-              <w:top w:w="75" w:type="dxa"/>
-              <w:left w:w="150" w:type="dxa"/>
-              <w:bottom w:w="75" w:type="dxa"/>
-              <w:right w:w="150" w:type="dxa"/>
-            </w:tcMar>
-            <w:vAlign w:val="center"/>
-          </w:tcPr>
-          <w:p>
-            <w:pPr>
-              <w:spacing w:after="0" w:line="240" w:lineRule="auto"/>
-              <w:rPr>
-                <w:rFonts w:ascii="Cambria Math" w:eastAsia="Times New Roman" w:hAnsi="Cambria Math" w:cs="Cambria Math"/>
-                <w:color w:val="A31515"/>
-                <w:sz w:val="18"/>
-                <w:szCs w:val="18"/>
-                <w:bdr w:val="single" w:sz="6" w:space="0" w:color="FFE4B3" w:frame="1"/>
-                <w:shd w:val="clear" w:color="auto" w:fill="FFFFF8"/>
-                <w:lang w:val="en-US"/>
-              </w:rPr>
-            </w:pPr>
-            <w:r>
-              <w:rPr>
-                <w:rFonts w:ascii="Cambria Math" w:eastAsia="Times New Roman" w:hAnsi="Cambria Math" w:cs="Cambria Math"/>
-                <w:color w:val="A31515"/>
-                <w:sz w:val="18"/>
-                <w:szCs w:val="18"/>
-                <w:bdr w:val="single" w:sz="6" w:space="0" w:color="FFE4B3" w:frame="1"/>
-                <w:shd w:val="clear" w:color="auto" w:fill="FFFFF8"/>
-                <w:lang w:val="en-US"/>
-              </w:rPr>
-              <w:t>l</w:t>
-            </w:r>
-          </w:p>
-        </w:tc>
-      </w:tr>
-      <w:tr>
-        <w:tc>
-          <w:tcPr>
-            <w:tcW w:w="0" w:type="auto"/>
-            <w:tcBorders>
-              <w:top w:val="single" w:sz="12" w:space="0" w:color="auto"/>
-            </w:tcBorders>
-            <w:shd w:val="clear" w:color="auto" w:fill="auto"/>
-            <w:tcMar>
-              <w:top w:w="75" w:type="dxa"/>
-              <w:left w:w="150" w:type="dxa"/>
-              <w:bottom w:w="75" w:type="dxa"/>
-              <w:right w:w="150" w:type="dxa"/>
-            </w:tcMar>
-            <w:vAlign w:val="center"/>
-          </w:tcPr>
-          <w:p>
-            <w:pPr>
-              <w:spacing w:after="0" w:line="240" w:lineRule="auto"/>
-              <w:rPr>
-                <w:rFonts w:ascii="Segoe UI" w:eastAsia="Times New Roman" w:hAnsi="Segoe UI" w:cs="Segoe UI"/>
-                <w:color w:val="000000"/>
-                <w:sz w:val="16"/>
-                <w:szCs w:val="16"/>
-                <w:lang w:val="en-US"/>
-              </w:rPr>
-            </w:pPr>
-            <w:r>
-              <w:rPr>
-                <w:rFonts w:ascii="Segoe UI" w:eastAsia="Times New Roman" w:hAnsi="Segoe UI" w:cs="Segoe UI"/>
-                <w:color w:val="000000"/>
-                <w:sz w:val="16"/>
-                <w:szCs w:val="16"/>
-                <w:lang w:val="en-US"/>
-              </w:rPr>
-              <w:t>Create Grace Note</w:t>
-            </w:r>
-          </w:p>
-        </w:tc>
-        <w:tc>
-          <w:tcPr>
-            <w:tcW w:w="0" w:type="auto"/>
-            <w:tcBorders>
-              <w:top w:val="single" w:sz="12" w:space="0" w:color="auto"/>
-            </w:tcBorders>
-            <w:shd w:val="clear" w:color="auto" w:fill="auto"/>
-            <w:tcMar>
-              <w:top w:w="75" w:type="dxa"/>
-              <w:left w:w="150" w:type="dxa"/>
-              <w:bottom w:w="75" w:type="dxa"/>
-              <w:right w:w="150" w:type="dxa"/>
-            </w:tcMar>
-            <w:vAlign w:val="center"/>
-          </w:tcPr>
-          <w:p>
-            <w:pPr>
-              <w:spacing w:after="0" w:line="240" w:lineRule="auto"/>
-              <w:rPr>
-                <w:rFonts w:ascii="Cambria Math" w:eastAsia="Times New Roman" w:hAnsi="Cambria Math" w:cs="Cambria Math"/>
-                <w:color w:val="A31515"/>
-                <w:sz w:val="18"/>
-                <w:szCs w:val="18"/>
-                <w:bdr w:val="single" w:sz="6" w:space="0" w:color="FFE4B3" w:frame="1"/>
-                <w:shd w:val="clear" w:color="auto" w:fill="FFFFF8"/>
-                <w:lang w:val="en-US"/>
-              </w:rPr>
-            </w:pPr>
-            <w:r>
-              <w:rPr>
-                <w:rFonts w:ascii="Cambria Math" w:eastAsia="Times New Roman" w:hAnsi="Cambria Math" w:cs="Cambria Math"/>
-                <w:color w:val="A31515"/>
-                <w:sz w:val="18"/>
-                <w:szCs w:val="18"/>
-                <w:bdr w:val="single" w:sz="6" w:space="0" w:color="FFE4B3" w:frame="1"/>
-                <w:shd w:val="clear" w:color="auto" w:fill="FFFFF8"/>
-                <w:lang w:val="en-US"/>
-              </w:rPr>
               <w:t>/</w:t>
-            </w:r>
-          </w:p>
-        </w:tc>
-      </w:tr>
-      <w:tr>
-        <w:tc>
-          <w:tcPr>
-            <w:tcW w:w="0" w:type="auto"/>
-            <w:tcBorders>
-              <w:top w:val="single" w:sz="6" w:space="0" w:color="000000"/>
-            </w:tcBorders>
-            <w:shd w:val="clear" w:color="auto" w:fill="auto"/>
-            <w:tcMar>
-              <w:top w:w="75" w:type="dxa"/>
-              <w:left w:w="150" w:type="dxa"/>
-              <w:bottom w:w="75" w:type="dxa"/>
-              <w:right w:w="150" w:type="dxa"/>
-            </w:tcMar>
-            <w:vAlign w:val="center"/>
-          </w:tcPr>
-          <w:p>
-            <w:pPr>
-              <w:spacing w:after="0" w:line="240" w:lineRule="auto"/>
-              <w:rPr>
-                <w:rFonts w:ascii="Segoe UI" w:eastAsia="Times New Roman" w:hAnsi="Segoe UI" w:cs="Segoe UI"/>
-                <w:color w:val="000000"/>
-                <w:sz w:val="16"/>
-                <w:szCs w:val="16"/>
-                <w:lang w:val="en-US"/>
-              </w:rPr>
-            </w:pPr>
-            <w:r>
-              <w:rPr>
-                <w:rFonts w:ascii="Segoe UI" w:eastAsia="Times New Roman" w:hAnsi="Segoe UI" w:cs="Segoe UI"/>
-                <w:color w:val="000000"/>
-                <w:sz w:val="16"/>
-                <w:szCs w:val="16"/>
-                <w:lang w:val="en-US"/>
-              </w:rPr>
-              <w:t>Create Slash Voice</w:t>
-            </w:r>
-          </w:p>
-        </w:tc>
-        <w:tc>
-          <w:tcPr>
-            <w:tcW w:w="0" w:type="auto"/>
-            <w:tcBorders>
-              <w:top w:val="single" w:sz="6" w:space="0" w:color="000000"/>
-            </w:tcBorders>
-            <w:shd w:val="clear" w:color="auto" w:fill="auto"/>
-            <w:tcMar>
-              <w:top w:w="75" w:type="dxa"/>
-              <w:left w:w="150" w:type="dxa"/>
-              <w:bottom w:w="75" w:type="dxa"/>
-              <w:right w:w="150" w:type="dxa"/>
-            </w:tcMar>
-            <w:vAlign w:val="center"/>
-          </w:tcPr>
-          <w:p>
-            <w:pPr>
-              <w:spacing w:after="0" w:line="240" w:lineRule="auto"/>
-              <w:rPr>
-                <w:rFonts w:ascii="Cambria Math" w:eastAsia="Times New Roman" w:hAnsi="Cambria Math" w:cs="Cambria Math"/>
-                <w:color w:val="A31515"/>
-                <w:sz w:val="18"/>
-                <w:szCs w:val="18"/>
-                <w:bdr w:val="single" w:sz="6" w:space="0" w:color="FFE4B3" w:frame="1"/>
-                <w:shd w:val="clear" w:color="auto" w:fill="FFFFF8"/>
-                <w:lang w:val="en-US"/>
-              </w:rPr>
-            </w:pPr>
-            <w:r>
-              <w:rPr>
-                <w:rFonts w:ascii="Cambria Math" w:eastAsia="Times New Roman" w:hAnsi="Cambria Math" w:cs="Cambria Math"/>
-                <w:color w:val="A31515"/>
-                <w:sz w:val="18"/>
-                <w:szCs w:val="18"/>
-                <w:bdr w:val="single" w:sz="6" w:space="0" w:color="FFE4B3" w:frame="1"/>
-                <w:shd w:val="clear" w:color="auto" w:fill="FFFFF8"/>
-                <w:lang w:val="en-US"/>
-              </w:rPr>
-              <w:t>⇧</w:t>
-            </w:r>
-            <w:r>
-              <w:rPr>
-                <w:rStyle w:val="StyleLatinquot9ptBlack"/>
-              </w:rPr>
-              <w:t xml:space="preserve"> +</w:t>
-            </w:r>
-            <w:r>
-              <w:rPr>
-                <w:rStyle w:val="StyleLatinquot9ptBlack"/>
-              </w:rPr>
-              <w:t xml:space="preserve"> </w:t>
-            </w:r>
-            <w:r>
-              <w:rPr>
-                <w:rFonts w:ascii="Cambria Math" w:eastAsia="Times New Roman" w:hAnsi="Cambria Math" w:cs="Cambria Math"/>
-                <w:color w:val="A31515"/>
-                <w:sz w:val="18"/>
-                <w:szCs w:val="18"/>
-                <w:bdr w:val="single" w:sz="6" w:space="0" w:color="FFE4B3" w:frame="1"/>
-                <w:shd w:val="clear" w:color="auto" w:fill="FFFFF8"/>
-                <w:lang w:val="en-US"/>
-              </w:rPr>
-              <w:t>Alt</w:t>
-            </w:r>
-            <w:r>
-              <w:rPr>
-                <w:rStyle w:val="StyleLatinquot9ptBlack"/>
-              </w:rPr>
-              <w:t xml:space="preserve"> +</w:t>
-            </w:r>
-            <w:r>
-              <w:rPr>
-                <w:rStyle w:val="StyleLatinquot9ptBlack"/>
-              </w:rPr>
-              <w:t xml:space="preserve"> </w:t>
-            </w:r>
-            <w:r>
-              <w:rPr>
-                <w:rFonts w:ascii="Cambria Math" w:eastAsia="Times New Roman" w:hAnsi="Cambria Math" w:cs="Cambria Math"/>
-                <w:color w:val="A31515"/>
-                <w:sz w:val="18"/>
-                <w:szCs w:val="18"/>
-                <w:bdr w:val="single" w:sz="6" w:space="0" w:color="FFE4B3" w:frame="1"/>
-                <w:shd w:val="clear" w:color="auto" w:fill="FFFFF8"/>
-                <w:lang w:val="en-US"/>
-              </w:rPr>
-              <w:t>v</w:t>
-            </w:r>
-          </w:p>
-        </w:tc>
-      </w:tr>
-      <w:tr>
-        <w:tc>
-          <w:tcPr>
-            <w:tcW w:w="0" w:type="auto"/>
-            <w:tcBorders>
-              <w:top w:val="single" w:sz="6" w:space="0" w:color="000000"/>
-            </w:tcBorders>
-            <w:shd w:val="clear" w:color="auto" w:fill="auto"/>
-            <w:tcMar>
-              <w:top w:w="75" w:type="dxa"/>
-              <w:left w:w="150" w:type="dxa"/>
-              <w:bottom w:w="75" w:type="dxa"/>
-              <w:right w:w="150" w:type="dxa"/>
-            </w:tcMar>
-            <w:vAlign w:val="center"/>
-          </w:tcPr>
-          <w:p>
-            <w:pPr>
-              <w:spacing w:after="0" w:line="240" w:lineRule="auto"/>
-              <w:rPr>
-                <w:rFonts w:ascii="Segoe UI" w:eastAsia="Times New Roman" w:hAnsi="Segoe UI" w:cs="Segoe UI"/>
-                <w:color w:val="000000"/>
-                <w:sz w:val="16"/>
-                <w:szCs w:val="16"/>
-                <w:lang w:val="en-US"/>
-              </w:rPr>
-            </w:pPr>
-            <w:r>
-              <w:rPr>
-                <w:rFonts w:ascii="Segoe UI" w:eastAsia="Times New Roman" w:hAnsi="Segoe UI" w:cs="Segoe UI"/>
-                <w:color w:val="000000"/>
-                <w:sz w:val="16"/>
-                <w:szCs w:val="16"/>
-                <w:lang w:val="en-US"/>
-              </w:rPr>
-              <w:t>Create Voice</w:t>
-            </w:r>
-          </w:p>
-        </w:tc>
-        <w:tc>
-          <w:tcPr>
-            <w:tcW w:w="0" w:type="auto"/>
-            <w:tcBorders>
-              <w:top w:val="single" w:sz="6" w:space="0" w:color="000000"/>
-            </w:tcBorders>
-            <w:shd w:val="clear" w:color="auto" w:fill="auto"/>
-            <w:tcMar>
-              <w:top w:w="75" w:type="dxa"/>
-              <w:left w:w="150" w:type="dxa"/>
-              <w:bottom w:w="75" w:type="dxa"/>
-              <w:right w:w="150" w:type="dxa"/>
-            </w:tcMar>
-            <w:vAlign w:val="center"/>
-          </w:tcPr>
-          <w:p>
-            <w:pPr>
-              <w:spacing w:after="0" w:line="240" w:lineRule="auto"/>
-              <w:rPr>
-                <w:rFonts w:ascii="Cambria Math" w:eastAsia="Times New Roman" w:hAnsi="Cambria Math" w:cs="Cambria Math"/>
-                <w:color w:val="A31515"/>
-                <w:sz w:val="18"/>
-                <w:szCs w:val="18"/>
-                <w:bdr w:val="single" w:sz="6" w:space="0" w:color="FFE4B3" w:frame="1"/>
-                <w:shd w:val="clear" w:color="auto" w:fill="FFFFF8"/>
-                <w:lang w:val="en-US"/>
-              </w:rPr>
-            </w:pPr>
-            <w:r>
-              <w:rPr>
-                <w:rFonts w:ascii="Cambria Math" w:eastAsia="Times New Roman" w:hAnsi="Cambria Math" w:cs="Cambria Math"/>
-                <w:color w:val="A31515"/>
-                <w:sz w:val="18"/>
-                <w:szCs w:val="18"/>
-                <w:bdr w:val="single" w:sz="6" w:space="0" w:color="FFE4B3" w:frame="1"/>
-                <w:shd w:val="clear" w:color="auto" w:fill="FFFFF8"/>
-                <w:lang w:val="en-US"/>
-              </w:rPr>
-              <w:t>⇧</w:t>
-            </w:r>
-            <w:r>
-              <w:rPr>
-                <w:rStyle w:val="StyleLatinquot9ptBlack"/>
-              </w:rPr>
-              <w:t xml:space="preserve"> +</w:t>
-            </w:r>
-            <w:r>
-              <w:rPr>
-                <w:rStyle w:val="StyleLatinquot9ptBlack"/>
-              </w:rPr>
-              <w:t xml:space="preserve"> </w:t>
-            </w:r>
-            <w:r>
-              <w:rPr>
-                <w:rFonts w:ascii="Cambria Math" w:eastAsia="Times New Roman" w:hAnsi="Cambria Math" w:cs="Cambria Math"/>
-                <w:color w:val="A31515"/>
-                <w:sz w:val="18"/>
-                <w:szCs w:val="18"/>
-                <w:bdr w:val="single" w:sz="6" w:space="0" w:color="FFE4B3" w:frame="1"/>
-                <w:shd w:val="clear" w:color="auto" w:fill="FFFFF8"/>
-                <w:lang w:val="en-US"/>
-              </w:rPr>
-              <w:t>v</w:t>
-            </w:r>
-          </w:p>
-        </w:tc>
-      </w:tr>
-      <w:tr>
-        <w:tc>
-          <w:tcPr>
-            <w:tcW w:w="0" w:type="auto"/>
-            <w:tcBorders>
-              <w:top w:val="single" w:sz="6" w:space="0" w:color="000000"/>
-            </w:tcBorders>
-            <w:shd w:val="clear" w:color="auto" w:fill="auto"/>
-            <w:tcMar>
-              <w:top w:w="75" w:type="dxa"/>
-              <w:left w:w="150" w:type="dxa"/>
-              <w:bottom w:w="75" w:type="dxa"/>
-              <w:right w:w="150" w:type="dxa"/>
-            </w:tcMar>
-            <w:vAlign w:val="center"/>
-          </w:tcPr>
-          <w:p>
-            <w:pPr>
-              <w:spacing w:after="0" w:line="240" w:lineRule="auto"/>
-              <w:rPr>
-                <w:rFonts w:ascii="Segoe UI" w:eastAsia="Times New Roman" w:hAnsi="Segoe UI" w:cs="Segoe UI"/>
-                <w:color w:val="000000"/>
-                <w:sz w:val="16"/>
-                <w:szCs w:val="16"/>
-                <w:lang w:val="en-US"/>
-              </w:rPr>
-            </w:pPr>
-            <w:r>
-              <w:rPr>
-                <w:rFonts w:ascii="Segoe UI" w:eastAsia="Times New Roman" w:hAnsi="Segoe UI" w:cs="Segoe UI"/>
-                <w:color w:val="000000"/>
-                <w:sz w:val="16"/>
-                <w:szCs w:val="16"/>
-                <w:lang w:val="en-US"/>
-              </w:rPr>
-              <w:t>Crescendo</w:t>
-            </w:r>
-          </w:p>
-        </w:tc>
-        <w:tc>
-          <w:tcPr>
-            <w:tcW w:w="0" w:type="auto"/>
-            <w:tcBorders>
-              <w:top w:val="single" w:sz="6" w:space="0" w:color="000000"/>
-            </w:tcBorders>
-            <w:shd w:val="clear" w:color="auto" w:fill="auto"/>
-            <w:tcMar>
-              <w:top w:w="75" w:type="dxa"/>
-              <w:left w:w="150" w:type="dxa"/>
-              <w:bottom w:w="75" w:type="dxa"/>
-              <w:right w:w="150" w:type="dxa"/>
-            </w:tcMar>
-            <w:vAlign w:val="center"/>
-          </w:tcPr>
-          <w:p>
-            <w:pPr>
-              <w:spacing w:after="0" w:line="240" w:lineRule="auto"/>
-              <w:rPr>
-                <w:rFonts w:ascii="Cambria Math" w:eastAsia="Times New Roman" w:hAnsi="Cambria Math" w:cs="Cambria Math"/>
-                <w:color w:val="A31515"/>
-                <w:sz w:val="18"/>
-                <w:szCs w:val="18"/>
-                <w:bdr w:val="single" w:sz="6" w:space="0" w:color="FFE4B3" w:frame="1"/>
-                <w:shd w:val="clear" w:color="auto" w:fill="FFFFF8"/>
-                <w:lang w:val="en-US"/>
-              </w:rPr>
-            </w:pPr>
-            <w:r>
-              <w:rPr>
-                <w:rFonts w:ascii="Cambria Math" w:eastAsia="Times New Roman" w:hAnsi="Cambria Math" w:cs="Cambria Math"/>
-                <w:color w:val="A31515"/>
-                <w:sz w:val="18"/>
-                <w:szCs w:val="18"/>
-                <w:bdr w:val="single" w:sz="6" w:space="0" w:color="FFE4B3" w:frame="1"/>
-                <w:shd w:val="clear" w:color="auto" w:fill="FFFFF8"/>
-                <w:lang w:val="en-US"/>
-              </w:rPr>
-              <w:t>⇧</w:t>
-            </w:r>
-            <w:r>
-              <w:rPr>
-                <w:rStyle w:val="StyleLatinquot9ptBlack"/>
-              </w:rPr>
-              <w:t xml:space="preserve"> +</w:t>
-            </w:r>
-            <w:r>
-              <w:rPr>
-                <w:rStyle w:val="StyleLatinquot9ptBlack"/>
-              </w:rPr>
-              <w:t xml:space="preserve"> </w:t>
-            </w:r>
-            <w:r>
-              <w:rPr>
-                <w:rFonts w:ascii="Cambria Math" w:eastAsia="Times New Roman" w:hAnsi="Cambria Math" w:cs="Cambria Math"/>
-                <w:color w:val="A31515"/>
-                <w:sz w:val="18"/>
-                <w:szCs w:val="18"/>
-                <w:bdr w:val="single" w:sz="6" w:space="0" w:color="FFE4B3" w:frame="1"/>
-                <w:shd w:val="clear" w:color="auto" w:fill="FFFFF8"/>
-                <w:lang w:val="en-US"/>
-              </w:rPr>
-              <w:t>&lt;</w:t>
-            </w:r>
-          </w:p>
-        </w:tc>
-      </w:tr>
-      <w:tr>
-        <w:tc>
-          <w:tcPr>
-            <w:tcW w:w="0" w:type="auto"/>
-            <w:tcBorders>
-              <w:top w:val="single" w:sz="6" w:space="0" w:color="000000"/>
-            </w:tcBorders>
-            <w:shd w:val="clear" w:color="auto" w:fill="auto"/>
-            <w:tcMar>
-              <w:top w:w="75" w:type="dxa"/>
-              <w:left w:w="150" w:type="dxa"/>
-              <w:bottom w:w="75" w:type="dxa"/>
-              <w:right w:w="150" w:type="dxa"/>
-            </w:tcMar>
-            <w:vAlign w:val="center"/>
-          </w:tcPr>
-          <w:p>
-            <w:pPr>
-              <w:spacing w:after="0" w:line="240" w:lineRule="auto"/>
-              <w:rPr>
-                <w:rFonts w:ascii="Segoe UI" w:eastAsia="Times New Roman" w:hAnsi="Segoe UI" w:cs="Segoe UI"/>
-                <w:color w:val="000000"/>
-                <w:sz w:val="16"/>
-                <w:szCs w:val="16"/>
-                <w:lang w:val="en-US"/>
-              </w:rPr>
-            </w:pPr>
-            <w:r>
-              <w:rPr>
-                <w:rFonts w:ascii="Segoe UI" w:eastAsia="Times New Roman" w:hAnsi="Segoe UI" w:cs="Segoe UI"/>
-                <w:color w:val="000000"/>
-                <w:sz w:val="16"/>
-                <w:szCs w:val="16"/>
-                <w:lang w:val="en-US"/>
-              </w:rPr>
-              <w:t>Diminuendo</w:t>
-            </w:r>
-          </w:p>
-        </w:tc>
-        <w:tc>
-          <w:tcPr>
-            <w:tcW w:w="0" w:type="auto"/>
-            <w:tcBorders>
-              <w:top w:val="single" w:sz="6" w:space="0" w:color="000000"/>
-            </w:tcBorders>
-            <w:shd w:val="clear" w:color="auto" w:fill="auto"/>
-            <w:tcMar>
-              <w:top w:w="75" w:type="dxa"/>
-              <w:left w:w="150" w:type="dxa"/>
-              <w:bottom w:w="75" w:type="dxa"/>
-              <w:right w:w="150" w:type="dxa"/>
-            </w:tcMar>
-            <w:vAlign w:val="center"/>
-          </w:tcPr>
-          <w:p>
-            <w:pPr>
-              <w:spacing w:after="0" w:line="240" w:lineRule="auto"/>
-              <w:rPr>
-                <w:rFonts w:ascii="Cambria Math" w:eastAsia="Times New Roman" w:hAnsi="Cambria Math" w:cs="Cambria Math"/>
-                <w:color w:val="A31515"/>
-                <w:sz w:val="18"/>
-                <w:szCs w:val="18"/>
-                <w:bdr w:val="single" w:sz="6" w:space="0" w:color="FFE4B3" w:frame="1"/>
-                <w:shd w:val="clear" w:color="auto" w:fill="FFFFF8"/>
-                <w:lang w:val="en-US"/>
-              </w:rPr>
-            </w:pPr>
-            <w:r>
-              <w:rPr>
-                <w:rFonts w:ascii="Cambria Math" w:eastAsia="Times New Roman" w:hAnsi="Cambria Math" w:cs="Cambria Math"/>
-                <w:color w:val="A31515"/>
-                <w:sz w:val="18"/>
-                <w:szCs w:val="18"/>
-                <w:bdr w:val="single" w:sz="6" w:space="0" w:color="FFE4B3" w:frame="1"/>
-                <w:shd w:val="clear" w:color="auto" w:fill="FFFFF8"/>
-                <w:lang w:val="en-US"/>
-              </w:rPr>
-              <w:t>⇧</w:t>
-            </w:r>
-            <w:r>
-              <w:rPr>
-                <w:rStyle w:val="StyleLatinquot9ptBlack"/>
-              </w:rPr>
-              <w:t xml:space="preserve"> +</w:t>
-            </w:r>
-            <w:r>
-              <w:rPr>
-                <w:rStyle w:val="StyleLatinquot9ptBlack"/>
-              </w:rPr>
-              <w:t xml:space="preserve"> </w:t>
             </w:r>
             <w:r>
               <w:rPr>
@@ -6804,6 +6883,16 @@
           <w:lang w:val="en-US"/>
         </w:rPr>
       </w:pPr>
+    </w:p>
+    <w:p>
+      <w:pPr>
+        <w:rPr>
+          <w:noProof/>
+          <w:lang w:val="en-US"/>
+        </w:rPr>
+      </w:pPr>
+      <w:bookmarkStart w:id="0" w:name="_GoBack"/>
+      <w:bookmarkEnd w:id="0"/>
     </w:p>
     <w:p>
       <w:pPr>
@@ -11533,6 +11622,7 @@
             <w:tcW w:w="0" w:type="auto"/>
             <w:tcBorders>
               <w:top w:val="single" w:sz="6" w:space="0" w:color="000000"/>
+              <w:bottom w:val="single" w:sz="6" w:space="0" w:color="000000"/>
             </w:tcBorders>
             <w:shd w:val="clear" w:color="auto" w:fill="auto"/>
             <w:tcMar>
@@ -11572,6 +11662,7 @@
             <w:tcW w:w="0" w:type="auto"/>
             <w:tcBorders>
               <w:top w:val="single" w:sz="6" w:space="0" w:color="000000"/>
+              <w:bottom w:val="single" w:sz="6" w:space="0" w:color="000000"/>
             </w:tcBorders>
             <w:shd w:val="clear" w:color="auto" w:fill="auto"/>
             <w:tcMar>
@@ -11605,6 +11696,107 @@
                 <w:lang w:val="en-US"/>
               </w:rPr>
               <w:t>perc</w:t>
+            </w:r>
+          </w:p>
+        </w:tc>
+      </w:tr>
+      <w:tr>
+        <w:tc>
+          <w:tcPr>
+            <w:tcW w:w="0" w:type="auto"/>
+            <w:tcBorders>
+              <w:top w:val="single" w:sz="6" w:space="0" w:color="000000"/>
+            </w:tcBorders>
+            <w:shd w:val="clear" w:color="auto" w:fill="auto"/>
+            <w:tcMar>
+              <w:top w:w="75" w:type="dxa"/>
+              <w:left w:w="150" w:type="dxa"/>
+              <w:bottom w:w="75" w:type="dxa"/>
+              <w:right w:w="150" w:type="dxa"/>
+            </w:tcMar>
+            <w:vAlign w:val="center"/>
+          </w:tcPr>
+          <w:p>
+            <w:pPr>
+              <w:spacing w:after="0" w:line="240" w:lineRule="auto"/>
+              <w:rPr>
+                <w:rFonts w:ascii="Segoe UI" w:eastAsia="Times New Roman" w:hAnsi="Segoe UI" w:cs="Segoe UI"/>
+                <w:color w:val="000000"/>
+                <w:sz w:val="18"/>
+                <w:szCs w:val="18"/>
+                <w:lang w:val="en-US"/>
+              </w:rPr>
+            </w:pPr>
+            <w:r>
+              <w:rPr>
+                <w:rFonts w:ascii="Segoe UI" w:eastAsia="Times New Roman" w:hAnsi="Segoe UI" w:cs="Segoe UI"/>
+                <w:color w:val="000000"/>
+                <w:sz w:val="18"/>
+                <w:szCs w:val="18"/>
+                <w:lang w:val="en-US"/>
+              </w:rPr>
+              <w:t>8va line e.g.</w:t>
+            </w:r>
+          </w:p>
+        </w:tc>
+        <w:tc>
+          <w:tcPr>
+            <w:tcW w:w="0" w:type="auto"/>
+            <w:tcBorders>
+              <w:top w:val="single" w:sz="6" w:space="0" w:color="000000"/>
+            </w:tcBorders>
+            <w:shd w:val="clear" w:color="auto" w:fill="auto"/>
+            <w:tcMar>
+              <w:top w:w="75" w:type="dxa"/>
+              <w:left w:w="150" w:type="dxa"/>
+              <w:bottom w:w="75" w:type="dxa"/>
+              <w:right w:w="150" w:type="dxa"/>
+            </w:tcMar>
+            <w:vAlign w:val="center"/>
+          </w:tcPr>
+          <w:p>
+            <w:pPr>
+              <w:spacing w:after="0" w:line="240" w:lineRule="auto"/>
+              <w:rPr>
+                <w:rFonts w:ascii="Consolas" w:eastAsia="Times New Roman" w:hAnsi="Consolas" w:cs="Courier New"/>
+                <w:color w:val="A31515"/>
+                <w:sz w:val="18"/>
+                <w:szCs w:val="18"/>
+                <w:bdr w:val="single" w:sz="6" w:space="0" w:color="FFE4B3" w:frame="1"/>
+                <w:shd w:val="clear" w:color="auto" w:fill="FFFFF8"/>
+                <w:lang w:val="en-US"/>
+              </w:rPr>
+            </w:pPr>
+            <w:r>
+              <w:rPr>
+                <w:rFonts w:ascii="Consolas" w:eastAsia="Times New Roman" w:hAnsi="Consolas" w:cs="Courier New"/>
+                <w:color w:val="A31515"/>
+                <w:sz w:val="18"/>
+                <w:szCs w:val="18"/>
+                <w:bdr w:val="single" w:sz="6" w:space="0" w:color="FFE4B3" w:frame="1"/>
+                <w:shd w:val="clear" w:color="auto" w:fill="FFFFF8"/>
+                <w:lang w:val="en-US"/>
+              </w:rPr>
+              <w:t>8va</w:t>
+            </w:r>
+            <w:r>
+              <w:rPr>
+                <w:rFonts w:ascii="Segoe UI" w:eastAsia="Times New Roman" w:hAnsi="Segoe UI" w:cs="Segoe UI"/>
+                <w:color w:val="000000"/>
+                <w:sz w:val="14"/>
+                <w:szCs w:val="18"/>
+                <w:lang w:val="en-US"/>
+              </w:rPr>
+              <w:t xml:space="preserve"> </w:t>
+            </w:r>
+            <w:r>
+              <w:rPr>
+                <w:rFonts w:ascii="Segoe UI" w:eastAsia="Times New Roman" w:hAnsi="Segoe UI" w:cs="Segoe UI"/>
+                <w:sz w:val="18"/>
+                <w:szCs w:val="18"/>
+                <w:lang w:val="en-US"/>
+              </w:rPr>
+              <w:t>e.g.</w:t>
             </w:r>
           </w:p>
         </w:tc>
@@ -11619,24 +11811,7 @@
     </w:p>
     <w:p>
       <w:pPr>
-        <w:rPr>
-          <w:rFonts w:ascii="Segoe UI" w:eastAsia="Meiryo" w:hAnsi="Segoe UI" w:cs="Segoe UI"/>
-          <w:b/>
-          <w:bCs/>
-          <w:color w:val="000000"/>
-          <w:sz w:val="20"/>
-          <w:szCs w:val="20"/>
-        </w:rPr>
-      </w:pPr>
-      <w:r>
-        <w:rPr>
-          <w:rStyle w:val="StyleLatinMeiryo105ptBoldBlack"/>
-        </w:rPr>
-        <w:br/>
-      </w:r>
-    </w:p>
-    <w:p>
-      <w:pPr>
+        <w:spacing w:after="0"/>
         <w:rPr>
           <w:rFonts w:ascii="Meiryo" w:eastAsia="Meiryo" w:hAnsi="Meiryo"/>
           <w:b/>
@@ -11740,7 +11915,7 @@
         <w:tblLook w:val="04A0" w:firstRow="1" w:lastRow="0" w:firstColumn="1" w:lastColumn="0" w:noHBand="0" w:noVBand="1"/>
       </w:tblPr>
       <w:tblGrid>
-        <w:gridCol w:w="1386"/>
+        <w:gridCol w:w="2402"/>
         <w:gridCol w:w="1813"/>
       </w:tblGrid>
       <w:tr>
@@ -12185,18 +12360,152 @@
               </w:rPr>
               <w:t>dim.</w:t>
             </w:r>
-            <w:r>
-              <w:rPr>
-                <w:rFonts w:ascii="Consolas" w:eastAsia="Times New Roman" w:hAnsi="Consolas" w:cs="Courier New"/>
-                <w:color w:val="A31515"/>
-                <w:sz w:val="18"/>
-                <w:szCs w:val="18"/>
-                <w:bdr w:val="single" w:sz="6" w:space="0" w:color="FFE4B3" w:frame="1"/>
-                <w:shd w:val="clear" w:color="auto" w:fill="FFFFF8"/>
-                <w:lang w:val="en-US"/>
-              </w:rPr>
-              <w:br/>
-            </w:r>
+          </w:p>
+        </w:tc>
+      </w:tr>
+      <w:tr>
+        <w:tc>
+          <w:tcPr>
+            <w:tcW w:w="0" w:type="auto"/>
+            <w:tcBorders>
+              <w:top w:val="single" w:sz="6" w:space="0" w:color="000000"/>
+            </w:tcBorders>
+            <w:shd w:val="clear" w:color="auto" w:fill="auto"/>
+            <w:tcMar>
+              <w:top w:w="75" w:type="dxa"/>
+              <w:left w:w="150" w:type="dxa"/>
+              <w:bottom w:w="75" w:type="dxa"/>
+              <w:right w:w="150" w:type="dxa"/>
+            </w:tcMar>
+            <w:vAlign w:val="center"/>
+          </w:tcPr>
+          <w:p>
+            <w:pPr>
+              <w:spacing w:after="0" w:line="240" w:lineRule="auto"/>
+              <w:rPr>
+                <w:rFonts w:ascii="Segoe UI" w:eastAsia="Times New Roman" w:hAnsi="Segoe UI" w:cs="Segoe UI"/>
+                <w:color w:val="000000"/>
+                <w:sz w:val="18"/>
+                <w:szCs w:val="18"/>
+                <w:lang w:val="en-US"/>
+              </w:rPr>
+            </w:pPr>
+            <w:proofErr w:type="spellStart"/>
+            <w:r>
+              <w:rPr>
+                <w:rFonts w:ascii="Segoe UI" w:eastAsia="Times New Roman" w:hAnsi="Segoe UI" w:cs="Segoe UI"/>
+                <w:color w:val="000000"/>
+                <w:sz w:val="18"/>
+                <w:szCs w:val="18"/>
+                <w:lang w:val="en-US"/>
+              </w:rPr>
+              <w:t>Messa</w:t>
+            </w:r>
+            <w:proofErr w:type="spellEnd"/>
+            <w:r>
+              <w:rPr>
+                <w:rFonts w:ascii="Segoe UI" w:eastAsia="Times New Roman" w:hAnsi="Segoe UI" w:cs="Segoe UI"/>
+                <w:color w:val="000000"/>
+                <w:sz w:val="18"/>
+                <w:szCs w:val="18"/>
+                <w:lang w:val="en-US"/>
+              </w:rPr>
+              <w:t xml:space="preserve"> di voce</w:t>
+            </w:r>
+            <w:r>
+              <w:rPr>
+                <w:rFonts w:ascii="Segoe UI" w:eastAsia="Times New Roman" w:hAnsi="Segoe UI" w:cs="Segoe UI"/>
+                <w:color w:val="000000"/>
+                <w:sz w:val="18"/>
+                <w:szCs w:val="18"/>
+                <w:lang w:val="en-US"/>
+              </w:rPr>
+              <w:t>,</w:t>
+            </w:r>
+            <w:r>
+              <w:rPr>
+                <w:rFonts w:ascii="Segoe UI" w:eastAsia="Times New Roman" w:hAnsi="Segoe UI" w:cs="Segoe UI"/>
+                <w:color w:val="000000"/>
+                <w:sz w:val="18"/>
+                <w:szCs w:val="18"/>
+                <w:lang w:val="en-US"/>
+              </w:rPr>
+              <w:t xml:space="preserve"> &gt;&lt;</w:t>
+            </w:r>
+            <w:r>
+              <w:rPr>
+                <w:rFonts w:ascii="Segoe UI" w:eastAsia="Times New Roman" w:hAnsi="Segoe UI" w:cs="Segoe UI"/>
+                <w:color w:val="000000"/>
+                <w:sz w:val="18"/>
+                <w:szCs w:val="18"/>
+                <w:lang w:val="en-US"/>
+              </w:rPr>
+              <w:t xml:space="preserve">, </w:t>
+            </w:r>
+            <w:proofErr w:type="spellStart"/>
+            <w:r>
+              <w:rPr>
+                <w:rFonts w:ascii="Segoe UI" w:eastAsia="Times New Roman" w:hAnsi="Segoe UI" w:cs="Segoe UI"/>
+                <w:color w:val="000000"/>
+                <w:sz w:val="18"/>
+                <w:szCs w:val="18"/>
+                <w:lang w:val="en-US"/>
+              </w:rPr>
+              <w:t>piu</w:t>
+            </w:r>
+            <w:proofErr w:type="spellEnd"/>
+            <w:r>
+              <w:rPr>
+                <w:rFonts w:ascii="Segoe UI" w:eastAsia="Times New Roman" w:hAnsi="Segoe UI" w:cs="Segoe UI"/>
+                <w:color w:val="000000"/>
+                <w:sz w:val="18"/>
+                <w:szCs w:val="18"/>
+                <w:lang w:val="en-US"/>
+              </w:rPr>
+              <w:t xml:space="preserve"> </w:t>
+            </w:r>
+            <w:proofErr w:type="spellStart"/>
+            <w:r>
+              <w:rPr>
+                <w:rFonts w:ascii="Segoe UI" w:eastAsia="Times New Roman" w:hAnsi="Segoe UI" w:cs="Segoe UI"/>
+                <w:color w:val="000000"/>
+                <w:sz w:val="18"/>
+                <w:szCs w:val="18"/>
+                <w:lang w:val="en-US"/>
+              </w:rPr>
+              <w:t>mp</w:t>
+            </w:r>
+            <w:proofErr w:type="spellEnd"/>
+          </w:p>
+        </w:tc>
+        <w:tc>
+          <w:tcPr>
+            <w:tcW w:w="0" w:type="auto"/>
+            <w:tcBorders>
+              <w:top w:val="single" w:sz="6" w:space="0" w:color="000000"/>
+            </w:tcBorders>
+            <w:shd w:val="clear" w:color="auto" w:fill="auto"/>
+            <w:tcMar>
+              <w:top w:w="75" w:type="dxa"/>
+              <w:left w:w="150" w:type="dxa"/>
+              <w:bottom w:w="75" w:type="dxa"/>
+              <w:right w:w="150" w:type="dxa"/>
+            </w:tcMar>
+            <w:vAlign w:val="center"/>
+          </w:tcPr>
+          <w:p>
+            <w:pPr>
+              <w:spacing w:after="0" w:line="240" w:lineRule="auto"/>
+              <w:rPr>
+                <w:rFonts w:ascii="Consolas" w:eastAsia="Times New Roman" w:hAnsi="Consolas" w:cs="Courier New"/>
+                <w:color w:val="A31515"/>
+                <w:sz w:val="18"/>
+                <w:szCs w:val="18"/>
+                <w:bdr w:val="single" w:sz="6" w:space="0" w:color="FFE4B3" w:frame="1"/>
+                <w:shd w:val="clear" w:color="auto" w:fill="FFFFF8"/>
+                <w:lang w:val="en-US"/>
+              </w:rPr>
+            </w:pPr>
             <w:r>
               <w:rPr>
                 <w:rFonts w:ascii="Consolas" w:eastAsia="Times New Roman" w:hAnsi="Consolas" w:cs="Courier New"/>
@@ -12371,6 +12680,20 @@
     </w:tbl>
     <w:p>
       <w:pPr>
+        <w:spacing w:after="0"/>
+        <w:rPr>
+          <w:rFonts w:ascii="Segoe UI" w:eastAsia="Meiryo" w:hAnsi="Segoe UI" w:cs="Segoe UI"/>
+          <w:b/>
+          <w:bCs/>
+          <w:color w:val="000000"/>
+          <w:sz w:val="20"/>
+          <w:szCs w:val="20"/>
+        </w:rPr>
+      </w:pPr>
+    </w:p>
+    <w:p>
+      <w:pPr>
+        <w:spacing w:after="0"/>
         <w:rPr>
           <w:rFonts w:ascii="Meiryo" w:eastAsia="Meiryo" w:hAnsi="Meiryo"/>
           <w:b/>
@@ -12380,17 +12703,6 @@
           <w:szCs w:val="20"/>
         </w:rPr>
       </w:pPr>
-      <w:r>
-        <w:rPr>
-          <w:rFonts w:ascii="Segoe UI" w:eastAsia="Meiryo" w:hAnsi="Segoe UI" w:cs="Segoe UI"/>
-          <w:b/>
-          <w:bCs/>
-          <w:color w:val="000000"/>
-          <w:sz w:val="20"/>
-          <w:szCs w:val="20"/>
-        </w:rPr>
-        <w:br/>
-      </w:r>
       <w:r>
         <w:rPr>
           <w:rFonts w:ascii="Segoe UI" w:eastAsia="Meiryo" w:hAnsi="Segoe UI" w:cs="Segoe UI"/>
@@ -14021,18 +14333,6 @@
       </w:pPr>
       <w:r>
         <w:rPr>
-          <w:rFonts w:ascii="Segoe UI" w:hAnsi="Segoe UI" w:cs="Segoe UI"/>
-          <w:b/>
-          <w:i w:val="0"/>
-          <w:color w:val="000000"/>
-          <w:sz w:val="20"/>
-          <w:szCs w:val="20"/>
-        </w:rPr>
-        <w:lastRenderedPageBreak/>
-        <w:br/>
-      </w:r>
-      <w:r>
-        <w:rPr>
           <w:rFonts w:ascii="Segoe UI" w:eastAsia="Meiryo" w:hAnsi="Segoe UI" w:cs="Segoe UI"/>
           <w:b/>
           <w:bCs/>
@@ -14041,6 +14341,7 @@
           <w:sz w:val="20"/>
           <w:szCs w:val="20"/>
         </w:rPr>
+        <w:lastRenderedPageBreak/>
         <w:t xml:space="preserve">Lyrics </w:t>
       </w:r>
       <w:proofErr w:type="gramStart"/>
@@ -14696,20 +14997,18 @@
                 <w:szCs w:val="18"/>
                 <w:lang w:val="en-US"/>
               </w:rPr>
-              <w:t xml:space="preserve">Switch </w:t>
-            </w:r>
-            <w:proofErr w:type="spellStart"/>
-            <w:r>
-              <w:rPr>
-                <w:rFonts w:ascii="Segoe UI" w:eastAsia="Times New Roman" w:hAnsi="Segoe UI" w:cs="Segoe UI"/>
-                <w:color w:val="000000"/>
-                <w:sz w:val="18"/>
-                <w:szCs w:val="18"/>
-                <w:lang w:val="en-US"/>
-              </w:rPr>
-              <w:t>Vers</w:t>
-            </w:r>
-            <w:proofErr w:type="spellEnd"/>
+              <w:t>Switch Vers</w:t>
+            </w:r>
+            <w:r>
+              <w:rPr>
+                <w:rFonts w:ascii="Segoe UI" w:eastAsia="Times New Roman" w:hAnsi="Segoe UI" w:cs="Segoe UI"/>
+                <w:color w:val="000000"/>
+                <w:sz w:val="18"/>
+                <w:szCs w:val="18"/>
+                <w:lang w:val="en-US"/>
+              </w:rPr>
+              <w:t>e</w:t>
+            </w:r>
           </w:p>
         </w:tc>
         <w:tc>
@@ -15744,13 +16043,7 @@
               <w:rPr>
                 <w:rStyle w:val="StyleLatinquot9ptBlack"/>
               </w:rPr>
-              <w:t xml:space="preserve"> + e</w:t>
-            </w:r>
-            <w:r>
-              <w:rPr>
-                <w:rStyle w:val="StyleLatinquot9ptBlack"/>
-              </w:rPr>
-              <w:t xml:space="preserve">.g. </w:t>
+              <w:t xml:space="preserve"> + e.g. </w:t>
             </w:r>
             <w:r>
               <w:rPr>
@@ -16092,17 +16385,6 @@
       <w:pPr>
         <w:spacing w:after="0"/>
       </w:pPr>
-      <w:r>
-        <w:rPr>
-          <w:rFonts w:ascii="Segoe UI" w:eastAsia="Meiryo" w:hAnsi="Segoe UI" w:cs="Segoe UI"/>
-          <w:b/>
-          <w:bCs/>
-          <w:color w:val="000000"/>
-          <w:sz w:val="20"/>
-          <w:szCs w:val="20"/>
-        </w:rPr>
-        <w:br/>
-      </w:r>
       <w:r>
         <w:rPr>
           <w:rFonts w:ascii="Segoe UI" w:eastAsia="Meiryo" w:hAnsi="Segoe UI" w:cs="Segoe UI"/>
@@ -17792,19 +18074,6 @@
       <w:pPr>
         <w:rPr>
           <w:rStyle w:val="StyleLatinMeiryo105ptBoldBlack"/>
-        </w:rPr>
-      </w:pPr>
-    </w:p>
-    <w:p>
-      <w:pPr>
-        <w:pStyle w:val="berschrift4"/>
-        <w:rPr>
-          <w:rFonts w:ascii="Segoe UI" w:hAnsi="Segoe UI" w:cs="Segoe UI"/>
-          <w:b/>
-          <w:i w:val="0"/>
-          <w:color w:val="000000"/>
-          <w:sz w:val="20"/>
-          <w:szCs w:val="20"/>
         </w:rPr>
       </w:pPr>
     </w:p>
@@ -19632,6 +19901,14 @@
         </w:tc>
       </w:tr>
     </w:tbl>
+    <w:p>
+      <w:pPr>
+        <w:spacing w:after="0"/>
+        <w:rPr>
+          <w:rStyle w:val="StyleLatinMeiryo105ptBoldBlack"/>
+        </w:rPr>
+      </w:pPr>
+    </w:p>
     <w:p>
       <w:pPr>
         <w:spacing w:after="0"/>
@@ -20708,27 +20985,7 @@
                 <w:szCs w:val="18"/>
                 <w:lang w:val="en-US"/>
               </w:rPr>
-              <w:t>D.</w:t>
-            </w:r>
-            <w:r>
-              <w:rPr>
-                <w:rFonts w:ascii="Segoe UI" w:eastAsia="Times New Roman" w:hAnsi="Segoe UI" w:cs="Segoe UI"/>
-                <w:color w:val="000000"/>
-                <w:sz w:val="18"/>
-                <w:szCs w:val="18"/>
-                <w:lang w:val="en-US"/>
-              </w:rPr>
-              <w:t>S.</w:t>
-            </w:r>
-            <w:r>
-              <w:rPr>
-                <w:rFonts w:ascii="Segoe UI" w:eastAsia="Times New Roman" w:hAnsi="Segoe UI" w:cs="Segoe UI"/>
-                <w:color w:val="000000"/>
-                <w:sz w:val="18"/>
-                <w:szCs w:val="18"/>
-                <w:lang w:val="en-US"/>
-              </w:rPr>
-              <w:t xml:space="preserve"> al Fine / Coda</w:t>
+              <w:t>D.S. al Fine / Coda</w:t>
             </w:r>
           </w:p>
         </w:tc>
@@ -20772,31 +21029,7 @@
                 <w:shd w:val="clear" w:color="auto" w:fill="FFFFF8"/>
                 <w:lang w:val="en-US"/>
               </w:rPr>
-              <w:t>d</w:t>
-            </w:r>
-            <w:r>
-              <w:rPr>
-                <w:rFonts w:ascii="Consolas" w:eastAsia="Times New Roman" w:hAnsi="Consolas" w:cs="Courier New"/>
-                <w:color w:val="A31515"/>
-                <w:sz w:val="18"/>
-                <w:szCs w:val="18"/>
-                <w:bdr w:val="single" w:sz="6" w:space="0" w:color="FFE4B3" w:frame="1"/>
-                <w:shd w:val="clear" w:color="auto" w:fill="FFFFF8"/>
-                <w:lang w:val="en-US"/>
-              </w:rPr>
-              <w:t>s</w:t>
-            </w:r>
-            <w:r>
-              <w:rPr>
-                <w:rFonts w:ascii="Consolas" w:eastAsia="Times New Roman" w:hAnsi="Consolas" w:cs="Courier New"/>
-                <w:color w:val="A31515"/>
-                <w:sz w:val="18"/>
-                <w:szCs w:val="18"/>
-                <w:bdr w:val="single" w:sz="6" w:space="0" w:color="FFE4B3" w:frame="1"/>
-                <w:shd w:val="clear" w:color="auto" w:fill="FFFFF8"/>
-                <w:lang w:val="en-US"/>
-              </w:rPr>
-              <w:t>alf</w:t>
+              <w:t>dsalf</w:t>
             </w:r>
             <w:proofErr w:type="spellEnd"/>
             <w:r>
@@ -20816,31 +21049,7 @@
                 <w:shd w:val="clear" w:color="auto" w:fill="FFFFF8"/>
                 <w:lang w:val="en-US"/>
               </w:rPr>
-              <w:t>d</w:t>
-            </w:r>
-            <w:r>
-              <w:rPr>
-                <w:rFonts w:ascii="Consolas" w:eastAsia="Times New Roman" w:hAnsi="Consolas" w:cs="Courier New"/>
-                <w:color w:val="A31515"/>
-                <w:sz w:val="18"/>
-                <w:szCs w:val="18"/>
-                <w:bdr w:val="single" w:sz="6" w:space="0" w:color="FFE4B3" w:frame="1"/>
-                <w:shd w:val="clear" w:color="auto" w:fill="FFFFF8"/>
-                <w:lang w:val="en-US"/>
-              </w:rPr>
-              <w:t>s</w:t>
-            </w:r>
-            <w:r>
-              <w:rPr>
-                <w:rFonts w:ascii="Consolas" w:eastAsia="Times New Roman" w:hAnsi="Consolas" w:cs="Courier New"/>
-                <w:color w:val="A31515"/>
-                <w:sz w:val="18"/>
-                <w:szCs w:val="18"/>
-                <w:bdr w:val="single" w:sz="6" w:space="0" w:color="FFE4B3" w:frame="1"/>
-                <w:shd w:val="clear" w:color="auto" w:fill="FFFFF8"/>
-                <w:lang w:val="en-US"/>
-              </w:rPr>
-              <w:t>alc</w:t>
+              <w:t>dsalc</w:t>
             </w:r>
             <w:proofErr w:type="spellEnd"/>
           </w:p>
@@ -20925,19 +21134,7 @@
                 <w:shd w:val="clear" w:color="auto" w:fill="FFFFF8"/>
                 <w:lang w:val="en-US"/>
               </w:rPr>
-              <w:t>d</w:t>
-            </w:r>
-            <w:r>
-              <w:rPr>
-                <w:rFonts w:ascii="Consolas" w:eastAsia="Times New Roman" w:hAnsi="Consolas" w:cs="Courier New"/>
-                <w:color w:val="A31515"/>
-                <w:sz w:val="18"/>
-                <w:szCs w:val="18"/>
-                <w:bdr w:val="single" w:sz="6" w:space="0" w:color="FFE4B3" w:frame="1"/>
-                <w:shd w:val="clear" w:color="auto" w:fill="FFFFF8"/>
-                <w:lang w:val="en-US"/>
-              </w:rPr>
-              <w:t>c</w:t>
+              <w:t>dc</w:t>
             </w:r>
             <w:r>
               <w:rPr>
@@ -21157,14 +21354,6 @@
         </w:tc>
       </w:tr>
     </w:tbl>
-    <w:p>
-      <w:pPr>
-        <w:spacing w:after="0"/>
-        <w:rPr>
-          <w:rStyle w:val="StyleLatinMeiryo105ptBoldBlack"/>
-        </w:rPr>
-      </w:pPr>
-    </w:p>
     <w:p>
       <w:pPr>
         <w:spacing w:after="0"/>
@@ -21807,6 +21996,14 @@
         </w:tc>
       </w:tr>
     </w:tbl>
+    <w:p>
+      <w:pPr>
+        <w:spacing w:after="0"/>
+        <w:rPr>
+          <w:rStyle w:val="StyleLatinMeiryo105ptBoldBlack"/>
+        </w:rPr>
+      </w:pPr>
+    </w:p>
     <w:p>
       <w:pPr>
         <w:spacing w:after="0"/>

</xml_diff>